<commit_message>
concretamos sucesiones y continuidad
</commit_message>
<xml_diff>
--- a/LM Fundamentos de Análisis Real_MODIFICADO.docx
+++ b/LM Fundamentos de Análisis Real_MODIFICADO.docx
@@ -157,6 +157,12 @@
             <w:insideH w:val="single" w:color="000000" w:sz="4" w:space="0"/>
             <w:insideV w:val="single" w:color="000000" w:sz="4" w:space="0"/>
           </w:tblBorders>
+          <w:tblCellMar>
+            <w:top w:w="0" w:type="dxa"/>
+            <w:left w:w="70" w:type="dxa"/>
+            <w:bottom w:w="0" w:type="dxa"/>
+            <w:right w:w="70" w:type="dxa"/>
+          </w:tblCellMar>
         </w:tblPrEx>
         <w:trPr>
           <w:trHeight w:val="555" w:hRule="atLeast"/>
@@ -424,6 +430,12 @@
             <w:insideH w:val="single" w:color="404040" w:sz="4" w:space="0"/>
             <w:insideV w:val="single" w:color="404040" w:sz="4" w:space="0"/>
           </w:tblBorders>
+          <w:tblCellMar>
+            <w:top w:w="0" w:type="dxa"/>
+            <w:left w:w="108" w:type="dxa"/>
+            <w:bottom w:w="0" w:type="dxa"/>
+            <w:right w:w="108" w:type="dxa"/>
+          </w:tblCellMar>
         </w:tblPrEx>
         <w:trPr>
           <w:trHeight w:val="510" w:hRule="atLeast"/>
@@ -520,6 +532,12 @@
             <w:insideH w:val="single" w:color="404040" w:sz="4" w:space="0"/>
             <w:insideV w:val="single" w:color="404040" w:sz="4" w:space="0"/>
           </w:tblBorders>
+          <w:tblCellMar>
+            <w:top w:w="0" w:type="dxa"/>
+            <w:left w:w="108" w:type="dxa"/>
+            <w:bottom w:w="0" w:type="dxa"/>
+            <w:right w:w="108" w:type="dxa"/>
+          </w:tblCellMar>
         </w:tblPrEx>
         <w:trPr>
           <w:trHeight w:val="510" w:hRule="atLeast"/>
@@ -802,6 +820,12 @@
             <w:insideH w:val="single" w:color="404040" w:sz="4" w:space="0"/>
             <w:insideV w:val="single" w:color="404040" w:sz="4" w:space="0"/>
           </w:tblBorders>
+          <w:tblCellMar>
+            <w:top w:w="0" w:type="dxa"/>
+            <w:left w:w="108" w:type="dxa"/>
+            <w:bottom w:w="0" w:type="dxa"/>
+            <w:right w:w="108" w:type="dxa"/>
+          </w:tblCellMar>
         </w:tblPrEx>
         <w:trPr>
           <w:trHeight w:val="510" w:hRule="atLeast"/>
@@ -866,6 +890,12 @@
             <w:insideH w:val="single" w:color="404040" w:sz="4" w:space="0"/>
             <w:insideV w:val="single" w:color="404040" w:sz="4" w:space="0"/>
           </w:tblBorders>
+          <w:tblCellMar>
+            <w:top w:w="0" w:type="dxa"/>
+            <w:left w:w="108" w:type="dxa"/>
+            <w:bottom w:w="0" w:type="dxa"/>
+            <w:right w:w="108" w:type="dxa"/>
+          </w:tblCellMar>
         </w:tblPrEx>
         <w:trPr>
           <w:trHeight w:val="510" w:hRule="atLeast"/>
@@ -1182,6 +1212,12 @@
             <w:insideH w:val="single" w:color="404040" w:sz="4" w:space="0"/>
             <w:insideV w:val="single" w:color="404040" w:sz="4" w:space="0"/>
           </w:tblBorders>
+          <w:tblCellMar>
+            <w:top w:w="0" w:type="dxa"/>
+            <w:left w:w="108" w:type="dxa"/>
+            <w:bottom w:w="0" w:type="dxa"/>
+            <w:right w:w="108" w:type="dxa"/>
+          </w:tblCellMar>
         </w:tblPrEx>
         <w:trPr>
           <w:trHeight w:val="510" w:hRule="atLeast"/>
@@ -1274,6 +1310,12 @@
             <w:insideH w:val="single" w:color="404040" w:sz="4" w:space="0"/>
             <w:insideV w:val="single" w:color="404040" w:sz="4" w:space="0"/>
           </w:tblBorders>
+          <w:tblCellMar>
+            <w:top w:w="0" w:type="dxa"/>
+            <w:left w:w="108" w:type="dxa"/>
+            <w:bottom w:w="0" w:type="dxa"/>
+            <w:right w:w="108" w:type="dxa"/>
+          </w:tblCellMar>
         </w:tblPrEx>
         <w:trPr>
           <w:trHeight w:val="510" w:hRule="atLeast"/>
@@ -1641,6 +1683,12 @@
             <w:insideH w:val="single" w:color="404040" w:sz="4" w:space="0"/>
             <w:insideV w:val="single" w:color="404040" w:sz="4" w:space="0"/>
           </w:tblBorders>
+          <w:tblCellMar>
+            <w:top w:w="0" w:type="dxa"/>
+            <w:left w:w="108" w:type="dxa"/>
+            <w:bottom w:w="0" w:type="dxa"/>
+            <w:right w:w="108" w:type="dxa"/>
+          </w:tblCellMar>
         </w:tblPrEx>
         <w:trPr>
           <w:trHeight w:val="510" w:hRule="atLeast"/>
@@ -2000,6 +2048,12 @@
             <w:insideH w:val="single" w:color="404040" w:sz="4" w:space="0"/>
             <w:insideV w:val="single" w:color="404040" w:sz="4" w:space="0"/>
           </w:tblBorders>
+          <w:tblCellMar>
+            <w:top w:w="0" w:type="dxa"/>
+            <w:left w:w="108" w:type="dxa"/>
+            <w:bottom w:w="0" w:type="dxa"/>
+            <w:right w:w="108" w:type="dxa"/>
+          </w:tblCellMar>
         </w:tblPrEx>
         <w:trPr>
           <w:trHeight w:val="227" w:hRule="atLeast"/>
@@ -2166,6 +2220,12 @@
             <w:insideH w:val="single" w:color="404040" w:sz="4" w:space="0"/>
             <w:insideV w:val="single" w:color="404040" w:sz="4" w:space="0"/>
           </w:tblBorders>
+          <w:tblCellMar>
+            <w:top w:w="0" w:type="dxa"/>
+            <w:left w:w="108" w:type="dxa"/>
+            <w:bottom w:w="0" w:type="dxa"/>
+            <w:right w:w="108" w:type="dxa"/>
+          </w:tblCellMar>
         </w:tblPrEx>
         <w:trPr>
           <w:trHeight w:val="227" w:hRule="atLeast"/>
@@ -2227,24 +2287,7 @@
                 <w:sz w:val="22"/>
                 <w:szCs w:val="22"/>
               </w:rPr>
-              <w:t>Utilizar adecuadamente las reglas de inferencia básicas (axiomas y teoremas lógicos) y los métodos de demostración, para la deducción de tesis propuestas, en la construcción</w:t>
-            </w:r>
-            <w:r>
-              <w:rPr>
-                <w:rFonts w:hint="default" w:asciiTheme="minorAscii" w:hAnsiTheme="minorAscii"/>
-                <w:sz w:val="22"/>
-                <w:szCs w:val="22"/>
-                <w:lang/>
-              </w:rPr>
-              <w:t xml:space="preserve"> y propiedades</w:t>
-            </w:r>
-            <w:r>
-              <w:rPr>
-                <w:rFonts w:hint="default" w:asciiTheme="minorAscii" w:hAnsiTheme="minorAscii"/>
-                <w:sz w:val="22"/>
-                <w:szCs w:val="22"/>
-              </w:rPr>
-              <w:t xml:space="preserve"> del conjunto de los números reales.</w:t>
+              <w:t>Utilizar adecuadamente las reglas de inferencia básicas (axiomas y teoremas lógicos) y los métodos de demostración, para la deducción de tesis propuestas, en la construcción y propiedades del conjunto de los números reales.</w:t>
             </w:r>
           </w:p>
           <w:p>
@@ -2302,24 +2345,7 @@
                 <w:sz w:val="22"/>
                 <w:szCs w:val="22"/>
               </w:rPr>
-              <w:t>Incentivar al estudiante para que haga una construcción y reconstrucción de los conceptos básicos del análisis real</w:t>
-            </w:r>
-            <w:r>
-              <w:rPr>
-                <w:rFonts w:hint="default" w:asciiTheme="minorAscii" w:hAnsiTheme="minorAscii"/>
-                <w:sz w:val="22"/>
-                <w:szCs w:val="22"/>
-                <w:lang/>
-              </w:rPr>
-              <w:t xml:space="preserve"> y de las propiedades de las operaciones de los números reales</w:t>
-            </w:r>
-            <w:r>
-              <w:rPr>
-                <w:rFonts w:hint="default" w:asciiTheme="minorAscii" w:hAnsiTheme="minorAscii"/>
-                <w:sz w:val="22"/>
-                <w:szCs w:val="22"/>
-              </w:rPr>
-              <w:t xml:space="preserve"> desde su experiencia y esto lo refleje en su qué hacer como docente en formación.</w:t>
+              <w:t>Incentivar al estudiante para que haga una construcción y reconstrucción de los conceptos básicos del análisis real y de las propiedades de las operaciones de los números reales desde su experiencia y esto lo refleje en su qué hacer como docente en formación.</w:t>
             </w:r>
           </w:p>
           <w:p>
@@ -2343,24 +2369,7 @@
                 <w:sz w:val="22"/>
                 <w:szCs w:val="22"/>
               </w:rPr>
-              <w:t>Aportar a la formación del pensamiento crítico en los estudiantes, frente a lo que se dice y se acepta como verdadero; estudiantes hábiles para estructurar y analizar argumentos regidos por las reglas de la lógica</w:t>
-            </w:r>
-            <w:r>
-              <w:rPr>
-                <w:rFonts w:hint="default" w:asciiTheme="minorAscii" w:hAnsiTheme="minorAscii"/>
-                <w:sz w:val="22"/>
-                <w:szCs w:val="22"/>
-                <w:lang/>
-              </w:rPr>
-              <w:t xml:space="preserve"> y los axiomas campo</w:t>
-            </w:r>
-            <w:r>
-              <w:rPr>
-                <w:rFonts w:hint="default" w:asciiTheme="minorAscii" w:hAnsiTheme="minorAscii"/>
-                <w:sz w:val="22"/>
-                <w:szCs w:val="22"/>
-              </w:rPr>
-              <w:t>.</w:t>
+              <w:t>Aportar a la formación del pensamiento crítico en los estudiantes, frente a lo que se dice y se acepta como verdadero; estudiantes hábiles para estructurar y analizar argumentos regidos por las reglas de la lógica y los axiomas campo.</w:t>
             </w:r>
           </w:p>
           <w:p>
@@ -2423,6 +2432,12 @@
             <w:insideH w:val="single" w:color="404040" w:sz="4" w:space="0"/>
             <w:insideV w:val="single" w:color="404040" w:sz="4" w:space="0"/>
           </w:tblBorders>
+          <w:tblCellMar>
+            <w:top w:w="0" w:type="dxa"/>
+            <w:left w:w="108" w:type="dxa"/>
+            <w:bottom w:w="0" w:type="dxa"/>
+            <w:right w:w="108" w:type="dxa"/>
+          </w:tblCellMar>
         </w:tblPrEx>
         <w:trPr>
           <w:trHeight w:val="788" w:hRule="atLeast"/>
@@ -2535,27 +2550,16 @@
                 <w:bCs/>
                 <w:sz w:val="22"/>
                 <w:szCs w:val="22"/>
-                <w:lang/>
-              </w:rPr>
-            </w:pPr>
-            <w:r>
-              <w:rPr>
-                <w:rFonts w:hint="default" w:asciiTheme="minorAscii" w:hAnsiTheme="minorAscii"/>
-                <w:bCs/>
-                <w:sz w:val="22"/>
-                <w:szCs w:val="22"/>
-              </w:rPr>
-              <w:t>El espacio de conceptualización Análisis Real pretende en un primer capítulo construir el conjunto de los números reales haciendo referencia a la comprensión del significado de los números, a sus diferentes interpretaciones, representaciones y propiedades</w:t>
-            </w:r>
-            <w:r>
-              <w:rPr>
-                <w:rFonts w:hint="default" w:asciiTheme="minorAscii" w:hAnsiTheme="minorAscii"/>
-                <w:bCs/>
-                <w:sz w:val="22"/>
-                <w:szCs w:val="22"/>
-                <w:lang/>
-              </w:rPr>
-              <w:t xml:space="preserve"> que les permita una fundamentación de las operaciones suma y producto.</w:t>
+              </w:rPr>
+            </w:pPr>
+            <w:r>
+              <w:rPr>
+                <w:rFonts w:hint="default" w:asciiTheme="minorAscii" w:hAnsiTheme="minorAscii"/>
+                <w:bCs/>
+                <w:sz w:val="22"/>
+                <w:szCs w:val="22"/>
+              </w:rPr>
+              <w:t>El espacio de conceptualización Análisis Real pretende en un primer capítulo construir el conjunto de los números reales haciendo referencia a la comprensión del significado de los números, a sus diferentes interpretaciones, representaciones y propiedades que les permita una fundamentación de las operaciones suma y producto.</w:t>
             </w:r>
           </w:p>
           <w:p>
@@ -2573,7 +2577,6 @@
                 <w:bCs/>
                 <w:sz w:val="22"/>
                 <w:szCs w:val="22"/>
-                <w:lang/>
               </w:rPr>
             </w:pPr>
           </w:p>
@@ -2592,16 +2595,14 @@
                 <w:bCs/>
                 <w:sz w:val="22"/>
                 <w:szCs w:val="22"/>
-                <w:lang/>
-              </w:rPr>
-            </w:pPr>
-            <w:r>
-              <w:rPr>
-                <w:rFonts w:hint="default" w:asciiTheme="minorAscii" w:hAnsiTheme="minorAscii"/>
-                <w:bCs/>
-                <w:sz w:val="22"/>
-                <w:szCs w:val="22"/>
-                <w:lang/>
+              </w:rPr>
+            </w:pPr>
+            <w:r>
+              <w:rPr>
+                <w:rFonts w:hint="default" w:asciiTheme="minorAscii" w:hAnsiTheme="minorAscii"/>
+                <w:bCs/>
+                <w:sz w:val="22"/>
+                <w:szCs w:val="22"/>
               </w:rPr>
               <w:t>Se buscará con el estudio de los espacios métricos, formalizar la noción de distancia en contextos más generales.</w:t>
             </w:r>
@@ -2621,7 +2622,6 @@
                 <w:bCs/>
                 <w:sz w:val="22"/>
                 <w:szCs w:val="22"/>
-                <w:lang/>
               </w:rPr>
             </w:pPr>
           </w:p>
@@ -2640,16 +2640,14 @@
                 <w:bCs/>
                 <w:sz w:val="22"/>
                 <w:szCs w:val="22"/>
-                <w:lang/>
-              </w:rPr>
-            </w:pPr>
-            <w:r>
-              <w:rPr>
-                <w:rFonts w:hint="default" w:asciiTheme="minorAscii" w:hAnsiTheme="minorAscii"/>
-                <w:bCs/>
-                <w:sz w:val="22"/>
-                <w:szCs w:val="22"/>
-                <w:lang/>
+              </w:rPr>
+            </w:pPr>
+            <w:r>
+              <w:rPr>
+                <w:rFonts w:hint="default" w:asciiTheme="minorAscii" w:hAnsiTheme="minorAscii"/>
+                <w:bCs/>
+                <w:sz w:val="22"/>
+                <w:szCs w:val="22"/>
               </w:rPr>
               <w:t>Un concepto fundamental que se estudiará es el de completitud de los números reales y sus consecuencias, abriéndose camino hacia la comprensión de ideas fundamentales tales como sucesiones, convergencia y continuidad. Lo anterior asegurará la optimización de funciones, lo cual es una práctica frecuente en los cursos de cálculo sin fundamento riguroso.</w:t>
             </w:r>
@@ -2669,7 +2667,6 @@
                 <w:bCs/>
                 <w:sz w:val="22"/>
                 <w:szCs w:val="22"/>
-                <w:lang/>
               </w:rPr>
             </w:pPr>
           </w:p>
@@ -4084,311 +4081,414 @@
                 <w:bCs/>
                 <w:sz w:val="22"/>
                 <w:szCs w:val="22"/>
+              </w:rPr>
+              <w:t xml:space="preserve">RESTREPO, </w:t>
+            </w:r>
+            <w:r>
+              <w:rPr>
+                <w:rFonts w:hint="default" w:cs="Arial" w:asciiTheme="minorAscii" w:hAnsiTheme="minorAscii"/>
+                <w:b w:val="0"/>
+                <w:bCs/>
+                <w:sz w:val="22"/>
+                <w:szCs w:val="22"/>
+                <w:lang w:val="es"/>
+              </w:rPr>
+              <w:t>Guillermo. Funciones de una variable real.</w:t>
+            </w:r>
+          </w:p>
+          <w:p>
+            <w:pPr>
+              <w:pStyle w:val="49"/>
+              <w:numPr>
+                <w:ilvl w:val="0"/>
+                <w:numId w:val="0"/>
+              </w:numPr>
+              <w:ind w:leftChars="0"/>
+              <w:rPr>
+                <w:rFonts w:hint="default" w:cs="Arial" w:asciiTheme="minorAscii" w:hAnsiTheme="minorAscii"/>
+                <w:b w:val="0"/>
+                <w:bCs/>
+                <w:sz w:val="22"/>
+                <w:szCs w:val="22"/>
+              </w:rPr>
+            </w:pPr>
+            <w:r>
+              <w:rPr>
+                <w:rFonts w:hint="default" w:cs="Arial" w:asciiTheme="minorAscii" w:hAnsiTheme="minorAscii"/>
+                <w:b w:val="0"/>
+                <w:bCs/>
+                <w:sz w:val="22"/>
+                <w:szCs w:val="22"/>
+              </w:rPr>
+              <w:t xml:space="preserve">RESTREPO, </w:t>
+            </w:r>
+            <w:r>
+              <w:rPr>
+                <w:rFonts w:hint="default" w:cs="Arial" w:asciiTheme="minorAscii" w:hAnsiTheme="minorAscii"/>
+                <w:b w:val="0"/>
+                <w:bCs/>
+                <w:sz w:val="22"/>
+                <w:szCs w:val="22"/>
+                <w:lang w:val="es"/>
+              </w:rPr>
+              <w:t>Guillermo. Fundamentos de las matem</w:t>
+            </w:r>
+            <w:r>
+              <w:rPr>
+                <w:rFonts w:hint="default" w:cs="Arial" w:asciiTheme="minorAscii" w:hAnsiTheme="minorAscii"/>
+                <w:b w:val="0"/>
+                <w:bCs/>
+                <w:sz w:val="22"/>
+                <w:szCs w:val="22"/>
+              </w:rPr>
+              <w:t>áticas.</w:t>
+            </w:r>
+          </w:p>
+          <w:p>
+            <w:pPr>
+              <w:pStyle w:val="49"/>
+              <w:numPr>
+                <w:ilvl w:val="0"/>
+                <w:numId w:val="0"/>
+              </w:numPr>
+              <w:ind w:leftChars="0"/>
+              <w:rPr>
+                <w:rFonts w:hint="default" w:cs="Arial" w:asciiTheme="minorAscii" w:hAnsiTheme="minorAscii"/>
+                <w:b/>
+                <w:sz w:val="22"/>
+                <w:szCs w:val="22"/>
+              </w:rPr>
+            </w:pPr>
+          </w:p>
+          <w:p>
+            <w:pPr>
+              <w:pStyle w:val="49"/>
+              <w:numPr>
+                <w:ilvl w:val="0"/>
+                <w:numId w:val="0"/>
+              </w:numPr>
+              <w:ind w:leftChars="0"/>
+              <w:rPr>
+                <w:rFonts w:hint="default" w:cs="Arial" w:asciiTheme="minorAscii" w:hAnsiTheme="minorAscii"/>
+                <w:b/>
+                <w:sz w:val="22"/>
+                <w:szCs w:val="22"/>
+              </w:rPr>
+            </w:pPr>
+            <w:r>
+              <w:rPr>
+                <w:rFonts w:hint="default" w:cs="Arial" w:asciiTheme="minorAscii" w:hAnsiTheme="minorAscii"/>
+                <w:b/>
+                <w:sz w:val="22"/>
+                <w:szCs w:val="22"/>
+              </w:rPr>
+              <w:t>Bibliografía Complementaria.</w:t>
+            </w:r>
+          </w:p>
+          <w:p>
+            <w:pPr>
+              <w:pStyle w:val="49"/>
+              <w:numPr>
+                <w:ilvl w:val="0"/>
+                <w:numId w:val="0"/>
+              </w:numPr>
+              <w:ind w:leftChars="0"/>
+              <w:rPr>
+                <w:rFonts w:hint="default" w:asciiTheme="minorAscii" w:hAnsiTheme="minorAscii"/>
+                <w:sz w:val="22"/>
+                <w:szCs w:val="22"/>
+              </w:rPr>
+            </w:pPr>
+            <w:r>
+              <w:rPr>
+                <w:rFonts w:hint="default" w:asciiTheme="minorAscii" w:hAnsiTheme="minorAscii"/>
+                <w:sz w:val="22"/>
+                <w:szCs w:val="22"/>
+                <w:lang w:val="es"/>
+              </w:rPr>
+              <w:t>APOSTOL</w:t>
+            </w:r>
+            <w:r>
+              <w:rPr>
+                <w:rFonts w:hint="default" w:asciiTheme="minorAscii" w:hAnsiTheme="minorAscii"/>
+                <w:sz w:val="22"/>
+                <w:szCs w:val="22"/>
+              </w:rPr>
+              <w:t>, Tom. Análisis Matemático. Editorial Reverte.</w:t>
+            </w:r>
+          </w:p>
+          <w:p>
+            <w:pPr>
+              <w:pStyle w:val="49"/>
+              <w:numPr>
+                <w:ilvl w:val="0"/>
+                <w:numId w:val="0"/>
+              </w:numPr>
+              <w:ind w:leftChars="0"/>
+              <w:rPr>
+                <w:rFonts w:hint="default" w:asciiTheme="minorAscii" w:hAnsiTheme="minorAscii"/>
+                <w:sz w:val="22"/>
+                <w:szCs w:val="22"/>
+              </w:rPr>
+            </w:pPr>
+          </w:p>
+          <w:p>
+            <w:pPr>
+              <w:pStyle w:val="49"/>
+              <w:rPr>
+                <w:rFonts w:hint="default" w:cs="Arial" w:asciiTheme="minorAscii" w:hAnsiTheme="minorAscii"/>
+                <w:b/>
+                <w:sz w:val="22"/>
+                <w:szCs w:val="22"/>
+              </w:rPr>
+            </w:pPr>
+            <w:r>
+              <w:rPr>
+                <w:rFonts w:hint="default" w:cs="Arial" w:asciiTheme="minorAscii" w:hAnsiTheme="minorAscii"/>
+                <w:b/>
+                <w:sz w:val="22"/>
+                <w:szCs w:val="22"/>
+              </w:rPr>
+              <w:t xml:space="preserve">Eje Problémico </w:t>
+            </w:r>
+            <w:r>
+              <w:rPr>
+                <w:rFonts w:hint="default" w:cs="Arial" w:asciiTheme="minorAscii" w:hAnsiTheme="minorAscii"/>
+                <w:b/>
+                <w:sz w:val="22"/>
+                <w:szCs w:val="22"/>
+                <w:lang w:val="es"/>
+              </w:rPr>
+              <w:t>2</w:t>
+            </w:r>
+            <w:r>
+              <w:rPr>
+                <w:rFonts w:hint="default" w:cs="Arial" w:asciiTheme="minorAscii" w:hAnsiTheme="minorAscii"/>
+                <w:b/>
+                <w:sz w:val="22"/>
+                <w:szCs w:val="22"/>
+              </w:rPr>
+              <w:t xml:space="preserve">. </w:t>
+            </w:r>
+            <w:r>
+              <w:rPr>
+                <w:rFonts w:hint="default" w:cs="Arial" w:asciiTheme="minorAscii" w:hAnsiTheme="minorAscii"/>
+                <w:b/>
+                <w:sz w:val="22"/>
+                <w:szCs w:val="22"/>
+                <w:lang w:val="es"/>
+              </w:rPr>
+              <w:t xml:space="preserve"> </w:t>
+            </w:r>
+            <w:r>
+              <w:rPr>
+                <w:rFonts w:hint="default" w:cs="Arial" w:asciiTheme="minorAscii" w:hAnsiTheme="minorAscii"/>
+                <w:b/>
+                <w:sz w:val="22"/>
+                <w:szCs w:val="22"/>
+              </w:rPr>
+              <w:t>Espacios métricos.</w:t>
+            </w:r>
+          </w:p>
+          <w:p>
+            <w:pPr>
+              <w:pStyle w:val="49"/>
+              <w:rPr>
+                <w:rFonts w:hint="default" w:cs="Arial" w:asciiTheme="minorAscii" w:hAnsiTheme="minorAscii"/>
+                <w:b/>
+                <w:sz w:val="22"/>
+                <w:szCs w:val="22"/>
+                <w:lang w:val="es"/>
+              </w:rPr>
+            </w:pPr>
+            <w:r>
+              <w:rPr>
+                <w:rFonts w:hint="default" w:cs="Arial" w:asciiTheme="minorAscii" w:hAnsiTheme="minorAscii"/>
+                <w:b/>
+                <w:sz w:val="22"/>
+                <w:szCs w:val="22"/>
+              </w:rPr>
+              <w:t>¿Qué apariencia pueden tener los lugares geométricos clásicos, bajo cambio de métrica</w:t>
+            </w:r>
+            <w:r>
+              <w:rPr>
+                <w:rFonts w:hint="default" w:cs="Arial" w:asciiTheme="minorAscii" w:hAnsiTheme="minorAscii"/>
+                <w:b/>
+                <w:sz w:val="22"/>
+                <w:szCs w:val="22"/>
+                <w:lang w:val="es"/>
+              </w:rPr>
+              <w:t>?</w:t>
+            </w:r>
+          </w:p>
+          <w:p>
+            <w:pPr>
+              <w:pStyle w:val="49"/>
+              <w:rPr>
+                <w:rFonts w:hint="default" w:cs="Arial" w:asciiTheme="minorAscii" w:hAnsiTheme="minorAscii"/>
+                <w:b/>
+                <w:sz w:val="22"/>
+                <w:szCs w:val="22"/>
+                <w:lang w:val="es"/>
+              </w:rPr>
+            </w:pPr>
+          </w:p>
+          <w:p>
+            <w:pPr>
+              <w:pStyle w:val="49"/>
+              <w:rPr>
+                <w:rFonts w:hint="default" w:cs="Arial" w:asciiTheme="minorAscii" w:hAnsiTheme="minorAscii"/>
+                <w:b/>
+                <w:sz w:val="22"/>
+                <w:szCs w:val="22"/>
+                <w:lang w:val="es"/>
+              </w:rPr>
+            </w:pPr>
+            <w:r>
+              <w:rPr>
+                <w:rFonts w:hint="default" w:cs="Arial" w:asciiTheme="minorAscii" w:hAnsiTheme="minorAscii"/>
+                <w:b/>
+                <w:sz w:val="22"/>
+                <w:szCs w:val="22"/>
+                <w:u w:val="single"/>
+              </w:rPr>
+              <w:t>Tiempo estimado:</w:t>
+            </w:r>
+            <w:r>
+              <w:rPr>
+                <w:rFonts w:hint="default" w:cs="Arial" w:asciiTheme="minorAscii" w:hAnsiTheme="minorAscii"/>
+                <w:b/>
+                <w:sz w:val="22"/>
+                <w:szCs w:val="22"/>
+              </w:rPr>
+              <w:t xml:space="preserve"> </w:t>
+            </w:r>
+            <w:r>
+              <w:rPr>
+                <w:rFonts w:hint="default" w:cs="Arial" w:asciiTheme="minorAscii" w:hAnsiTheme="minorAscii"/>
+                <w:b/>
+                <w:sz w:val="22"/>
+                <w:szCs w:val="22"/>
                 <w:lang/>
               </w:rPr>
-              <w:t xml:space="preserve">RESTREPO, </w:t>
-            </w:r>
-            <w:r>
-              <w:rPr>
-                <w:rFonts w:hint="default" w:cs="Arial" w:asciiTheme="minorAscii" w:hAnsiTheme="minorAscii"/>
-                <w:b w:val="0"/>
-                <w:bCs/>
+              <w:t>4</w:t>
+            </w:r>
+            <w:r>
+              <w:rPr>
+                <w:rFonts w:hint="default" w:cs="Arial" w:asciiTheme="minorAscii" w:hAnsiTheme="minorAscii"/>
+                <w:b/>
                 <w:sz w:val="22"/>
                 <w:szCs w:val="22"/>
                 <w:lang w:val="es"/>
               </w:rPr>
-              <w:t>Guillermo. Funciones de una variable real.</w:t>
-            </w:r>
-          </w:p>
-          <w:p>
-            <w:pPr>
-              <w:pStyle w:val="49"/>
-              <w:numPr>
-                <w:ilvl w:val="0"/>
-                <w:numId w:val="0"/>
-              </w:numPr>
-              <w:ind w:leftChars="0"/>
-              <w:rPr>
-                <w:rFonts w:hint="default" w:cs="Arial" w:asciiTheme="minorAscii" w:hAnsiTheme="minorAscii"/>
-                <w:b w:val="0"/>
-                <w:bCs/>
-                <w:sz w:val="22"/>
-                <w:szCs w:val="22"/>
-                <w:lang/>
-              </w:rPr>
-            </w:pPr>
-            <w:r>
-              <w:rPr>
-                <w:rFonts w:hint="default" w:cs="Arial" w:asciiTheme="minorAscii" w:hAnsiTheme="minorAscii"/>
-                <w:b w:val="0"/>
-                <w:bCs/>
-                <w:sz w:val="22"/>
-                <w:szCs w:val="22"/>
-              </w:rPr>
-              <w:t xml:space="preserve">RESTREPO, </w:t>
-            </w:r>
-            <w:r>
-              <w:rPr>
-                <w:rFonts w:hint="default" w:cs="Arial" w:asciiTheme="minorAscii" w:hAnsiTheme="minorAscii"/>
-                <w:b w:val="0"/>
-                <w:bCs/>
+              <w:t xml:space="preserve"> Sesiones</w:t>
+            </w:r>
+          </w:p>
+          <w:p>
+            <w:pPr>
+              <w:pStyle w:val="49"/>
+              <w:rPr>
+                <w:rFonts w:hint="default" w:cs="Arial" w:asciiTheme="minorAscii" w:hAnsiTheme="minorAscii"/>
+                <w:b/>
                 <w:sz w:val="22"/>
                 <w:szCs w:val="22"/>
                 <w:lang w:val="es"/>
               </w:rPr>
-              <w:t>Guillermo. Fundamentos de las matem</w:t>
-            </w:r>
-            <w:r>
-              <w:rPr>
-                <w:rFonts w:hint="default" w:cs="Arial" w:asciiTheme="minorAscii" w:hAnsiTheme="minorAscii"/>
-                <w:b w:val="0"/>
-                <w:bCs/>
-                <w:sz w:val="22"/>
-                <w:szCs w:val="22"/>
-                <w:lang/>
-              </w:rPr>
-              <w:t>áticas.</w:t>
-            </w:r>
-          </w:p>
-          <w:p>
-            <w:pPr>
-              <w:pStyle w:val="49"/>
-              <w:numPr>
-                <w:ilvl w:val="0"/>
-                <w:numId w:val="0"/>
-              </w:numPr>
-              <w:ind w:leftChars="0"/>
-              <w:rPr>
-                <w:rFonts w:hint="default" w:cs="Arial" w:asciiTheme="minorAscii" w:hAnsiTheme="minorAscii"/>
-                <w:b/>
-                <w:sz w:val="22"/>
-                <w:szCs w:val="22"/>
-              </w:rPr>
-            </w:pPr>
-          </w:p>
-          <w:p>
-            <w:pPr>
-              <w:pStyle w:val="49"/>
-              <w:numPr>
-                <w:ilvl w:val="0"/>
-                <w:numId w:val="0"/>
-              </w:numPr>
-              <w:ind w:leftChars="0"/>
-              <w:rPr>
-                <w:rFonts w:hint="default" w:cs="Arial" w:asciiTheme="minorAscii" w:hAnsiTheme="minorAscii"/>
-                <w:b/>
-                <w:sz w:val="22"/>
-                <w:szCs w:val="22"/>
-              </w:rPr>
-            </w:pPr>
-            <w:r>
-              <w:rPr>
-                <w:rFonts w:hint="default" w:cs="Arial" w:asciiTheme="minorAscii" w:hAnsiTheme="minorAscii"/>
-                <w:b/>
-                <w:sz w:val="22"/>
-                <w:szCs w:val="22"/>
-              </w:rPr>
-              <w:t xml:space="preserve">Bibliografía </w:t>
-            </w:r>
-            <w:r>
-              <w:rPr>
-                <w:rFonts w:hint="default" w:cs="Arial" w:asciiTheme="minorAscii" w:hAnsiTheme="minorAscii"/>
-                <w:b/>
-                <w:sz w:val="22"/>
-                <w:szCs w:val="22"/>
-                <w:lang/>
-              </w:rPr>
-              <w:t>Complementaria</w:t>
-            </w:r>
-            <w:r>
-              <w:rPr>
-                <w:rFonts w:hint="default" w:cs="Arial" w:asciiTheme="minorAscii" w:hAnsiTheme="minorAscii"/>
-                <w:b/>
-                <w:sz w:val="22"/>
-                <w:szCs w:val="22"/>
-              </w:rPr>
-              <w:t>.</w:t>
-            </w:r>
-          </w:p>
-          <w:p>
-            <w:pPr>
-              <w:pStyle w:val="49"/>
-              <w:numPr>
-                <w:ilvl w:val="0"/>
-                <w:numId w:val="0"/>
-              </w:numPr>
-              <w:ind w:leftChars="0"/>
-              <w:rPr>
-                <w:rFonts w:hint="default" w:asciiTheme="minorAscii" w:hAnsiTheme="minorAscii"/>
-                <w:sz w:val="22"/>
-                <w:szCs w:val="22"/>
-              </w:rPr>
-            </w:pPr>
-            <w:r>
-              <w:rPr>
-                <w:rFonts w:hint="default" w:asciiTheme="minorAscii" w:hAnsiTheme="minorAscii"/>
+            </w:pPr>
+          </w:p>
+          <w:p>
+            <w:pPr>
+              <w:pStyle w:val="49"/>
+              <w:rPr>
+                <w:rFonts w:hint="default" w:cs="Arial" w:asciiTheme="minorAscii" w:hAnsiTheme="minorAscii"/>
+                <w:b/>
+                <w:sz w:val="22"/>
+                <w:szCs w:val="22"/>
+              </w:rPr>
+            </w:pPr>
+            <w:r>
+              <w:rPr>
+                <w:rFonts w:hint="default" w:cs="Arial" w:asciiTheme="minorAscii" w:hAnsiTheme="minorAscii"/>
+                <w:b/>
                 <w:sz w:val="22"/>
                 <w:szCs w:val="22"/>
                 <w:lang w:val="es"/>
               </w:rPr>
-              <w:t>APOSTOL</w:t>
-            </w:r>
-            <w:r>
-              <w:rPr>
-                <w:rFonts w:hint="default" w:asciiTheme="minorAscii" w:hAnsiTheme="minorAscii"/>
-                <w:sz w:val="22"/>
-                <w:szCs w:val="22"/>
-              </w:rPr>
-              <w:t>, Tom. Análisis Matemático. Editorial Reverte.</w:t>
-            </w:r>
-          </w:p>
-          <w:p>
-            <w:pPr>
-              <w:pStyle w:val="49"/>
-              <w:numPr>
-                <w:ilvl w:val="0"/>
-                <w:numId w:val="0"/>
-              </w:numPr>
-              <w:ind w:leftChars="0"/>
-              <w:rPr>
-                <w:rFonts w:hint="default" w:asciiTheme="minorAscii" w:hAnsiTheme="minorAscii"/>
-                <w:sz w:val="22"/>
-                <w:szCs w:val="22"/>
-              </w:rPr>
-            </w:pPr>
-          </w:p>
-          <w:p>
-            <w:pPr>
-              <w:pStyle w:val="49"/>
-              <w:rPr>
-                <w:rFonts w:hint="default" w:cs="Arial" w:asciiTheme="minorAscii" w:hAnsiTheme="minorAscii"/>
-                <w:b/>
-                <w:sz w:val="22"/>
-                <w:szCs w:val="22"/>
-              </w:rPr>
-            </w:pPr>
-            <w:r>
-              <w:rPr>
-                <w:rFonts w:hint="default" w:cs="Arial" w:asciiTheme="minorAscii" w:hAnsiTheme="minorAscii"/>
-                <w:b/>
-                <w:sz w:val="22"/>
-                <w:szCs w:val="22"/>
-              </w:rPr>
-              <w:t xml:space="preserve">Eje Problémico </w:t>
-            </w:r>
-            <w:r>
-              <w:rPr>
-                <w:rFonts w:hint="default" w:cs="Arial" w:asciiTheme="minorAscii" w:hAnsiTheme="minorAscii"/>
-                <w:b/>
+              <w:t>M</w:t>
+            </w:r>
+            <w:r>
+              <w:rPr>
+                <w:rFonts w:hint="default" w:cs="Arial" w:asciiTheme="minorAscii" w:hAnsiTheme="minorAscii"/>
+                <w:b/>
+                <w:sz w:val="22"/>
+                <w:szCs w:val="22"/>
+              </w:rPr>
+              <w:t>ÉTRICA O DISTANCIA</w:t>
+            </w:r>
+          </w:p>
+          <w:p>
+            <w:pPr>
+              <w:pStyle w:val="49"/>
+              <w:numPr>
+                <w:ilvl w:val="0"/>
+                <w:numId w:val="4"/>
+              </w:numPr>
+              <w:ind w:left="420" w:leftChars="0" w:hanging="420" w:firstLineChars="0"/>
+              <w:rPr>
+                <w:rFonts w:hint="default" w:cs="Arial" w:asciiTheme="minorAscii" w:hAnsiTheme="minorAscii"/>
+                <w:b w:val="0"/>
+                <w:bCs/>
+                <w:sz w:val="22"/>
+                <w:szCs w:val="22"/>
+              </w:rPr>
+            </w:pPr>
+            <w:r>
+              <w:rPr>
+                <w:rFonts w:hint="default" w:cs="Arial" w:asciiTheme="minorAscii" w:hAnsiTheme="minorAscii"/>
+                <w:b w:val="0"/>
+                <w:bCs/>
+                <w:sz w:val="22"/>
+                <w:szCs w:val="22"/>
+              </w:rPr>
+              <w:t>Definición de métrica y de Espacio métrico. Ejemplos.</w:t>
+            </w:r>
+          </w:p>
+          <w:p>
+            <w:pPr>
+              <w:pStyle w:val="49"/>
+              <w:numPr>
+                <w:ilvl w:val="0"/>
+                <w:numId w:val="4"/>
+              </w:numPr>
+              <w:ind w:left="420" w:leftChars="0" w:hanging="420" w:firstLineChars="0"/>
+              <w:rPr>
+                <w:rFonts w:hint="default" w:cs="Arial" w:asciiTheme="minorAscii" w:hAnsiTheme="minorAscii"/>
+                <w:b w:val="0"/>
+                <w:bCs/>
+                <w:sz w:val="22"/>
+                <w:szCs w:val="22"/>
+              </w:rPr>
+            </w:pPr>
+            <w:r>
+              <w:rPr>
+                <w:rFonts w:hint="default" w:cs="Arial" w:asciiTheme="minorAscii" w:hAnsiTheme="minorAscii"/>
+                <w:b w:val="0"/>
+                <w:bCs/>
                 <w:sz w:val="22"/>
                 <w:szCs w:val="22"/>
                 <w:lang w:val="es"/>
               </w:rPr>
-              <w:t>2</w:t>
-            </w:r>
-            <w:r>
-              <w:rPr>
-                <w:rFonts w:hint="default" w:cs="Arial" w:asciiTheme="minorAscii" w:hAnsiTheme="minorAscii"/>
-                <w:b/>
-                <w:sz w:val="22"/>
-                <w:szCs w:val="22"/>
-              </w:rPr>
-              <w:t xml:space="preserve">. </w:t>
-            </w:r>
-            <w:r>
-              <w:rPr>
-                <w:rFonts w:hint="default" w:cs="Arial" w:asciiTheme="minorAscii" w:hAnsiTheme="minorAscii"/>
-                <w:b/>
-                <w:sz w:val="22"/>
-                <w:szCs w:val="22"/>
-                <w:lang w:val="es"/>
-              </w:rPr>
-              <w:t xml:space="preserve"> </w:t>
-            </w:r>
-            <w:r>
-              <w:rPr>
-                <w:rFonts w:hint="default" w:cs="Arial" w:asciiTheme="minorAscii" w:hAnsiTheme="minorAscii"/>
-                <w:b/>
-                <w:sz w:val="22"/>
-                <w:szCs w:val="22"/>
-              </w:rPr>
-              <w:t>Espacios métricos.</w:t>
-            </w:r>
-          </w:p>
-          <w:p>
-            <w:pPr>
-              <w:pStyle w:val="49"/>
-              <w:rPr>
-                <w:rFonts w:hint="default" w:cs="Arial" w:asciiTheme="minorAscii" w:hAnsiTheme="minorAscii"/>
-                <w:b/>
-                <w:sz w:val="22"/>
-                <w:szCs w:val="22"/>
-                <w:lang w:val="es"/>
-              </w:rPr>
-            </w:pPr>
-            <w:r>
-              <w:rPr>
-                <w:rFonts w:hint="default" w:cs="Arial" w:asciiTheme="minorAscii" w:hAnsiTheme="minorAscii"/>
-                <w:b/>
-                <w:sz w:val="22"/>
-                <w:szCs w:val="22"/>
-                <w:lang/>
-              </w:rPr>
-              <w:t>¿Qué apariencia pueden tener los lugares geométricos clásicos, bajo cambio de métrica</w:t>
-            </w:r>
-            <w:r>
-              <w:rPr>
-                <w:rFonts w:hint="default" w:cs="Arial" w:asciiTheme="minorAscii" w:hAnsiTheme="minorAscii"/>
-                <w:b/>
-                <w:sz w:val="22"/>
-                <w:szCs w:val="22"/>
-                <w:lang w:val="es"/>
-              </w:rPr>
-              <w:t>?</w:t>
-            </w:r>
-          </w:p>
-          <w:p>
-            <w:pPr>
-              <w:pStyle w:val="49"/>
-              <w:rPr>
-                <w:rFonts w:hint="default" w:cs="Arial" w:asciiTheme="minorAscii" w:hAnsiTheme="minorAscii"/>
-                <w:b/>
-                <w:sz w:val="22"/>
-                <w:szCs w:val="22"/>
-                <w:lang w:val="es"/>
-              </w:rPr>
-            </w:pPr>
-          </w:p>
-          <w:p>
-            <w:pPr>
-              <w:pStyle w:val="49"/>
-              <w:rPr>
-                <w:rFonts w:hint="default" w:cs="Arial" w:asciiTheme="minorAscii" w:hAnsiTheme="minorAscii"/>
-                <w:b/>
-                <w:sz w:val="22"/>
-                <w:szCs w:val="22"/>
-                <w:lang/>
-              </w:rPr>
-            </w:pPr>
-            <w:r>
-              <w:rPr>
-                <w:rFonts w:hint="default" w:cs="Arial" w:asciiTheme="minorAscii" w:hAnsiTheme="minorAscii"/>
-                <w:b/>
-                <w:sz w:val="22"/>
-                <w:szCs w:val="22"/>
-                <w:lang w:val="es"/>
-              </w:rPr>
               <w:t>M</w:t>
             </w:r>
             <w:r>
               <w:rPr>
                 <w:rFonts w:hint="default" w:cs="Arial" w:asciiTheme="minorAscii" w:hAnsiTheme="minorAscii"/>
-                <w:b/>
-                <w:sz w:val="22"/>
-                <w:szCs w:val="22"/>
-                <w:lang/>
-              </w:rPr>
-              <w:t>ÉTRICA O DISTANCIA</w:t>
+                <w:b w:val="0"/>
+                <w:bCs/>
+                <w:sz w:val="22"/>
+                <w:szCs w:val="22"/>
+              </w:rPr>
+              <w:t>étrica usual en R</w:t>
             </w:r>
           </w:p>
           <w:p>
@@ -4405,86 +4505,15 @@
                 <w:bCs/>
                 <w:sz w:val="22"/>
                 <w:szCs w:val="22"/>
-                <w:lang/>
-              </w:rPr>
-            </w:pPr>
-            <w:r>
-              <w:rPr>
-                <w:rFonts w:hint="default" w:cs="Arial" w:asciiTheme="minorAscii" w:hAnsiTheme="minorAscii"/>
-                <w:b w:val="0"/>
-                <w:bCs/>
-                <w:sz w:val="22"/>
-                <w:szCs w:val="22"/>
-                <w:lang/>
-              </w:rPr>
-              <w:t>Definición de métrica y de Espacio métrico. Ejemplos.</w:t>
-            </w:r>
-          </w:p>
-          <w:p>
-            <w:pPr>
-              <w:pStyle w:val="49"/>
-              <w:numPr>
-                <w:ilvl w:val="0"/>
-                <w:numId w:val="4"/>
-              </w:numPr>
-              <w:ind w:left="420" w:leftChars="0" w:hanging="420" w:firstLineChars="0"/>
-              <w:rPr>
-                <w:rFonts w:hint="default" w:cs="Arial" w:asciiTheme="minorAscii" w:hAnsiTheme="minorAscii"/>
-                <w:b w:val="0"/>
-                <w:bCs/>
-                <w:sz w:val="22"/>
-                <w:szCs w:val="22"/>
-                <w:lang/>
-              </w:rPr>
-            </w:pPr>
-            <w:r>
-              <w:rPr>
-                <w:rFonts w:hint="default" w:cs="Arial" w:asciiTheme="minorAscii" w:hAnsiTheme="minorAscii"/>
-                <w:b w:val="0"/>
-                <w:bCs/>
-                <w:sz w:val="22"/>
-                <w:szCs w:val="22"/>
-                <w:lang w:val="es"/>
-              </w:rPr>
-              <w:t>M</w:t>
-            </w:r>
-            <w:r>
-              <w:rPr>
-                <w:rFonts w:hint="default" w:cs="Arial" w:asciiTheme="minorAscii" w:hAnsiTheme="minorAscii"/>
-                <w:b w:val="0"/>
-                <w:bCs/>
-                <w:sz w:val="22"/>
-                <w:szCs w:val="22"/>
-                <w:lang/>
-              </w:rPr>
-              <w:t>étrica usual en R</w:t>
-            </w:r>
-          </w:p>
-          <w:p>
-            <w:pPr>
-              <w:pStyle w:val="49"/>
-              <w:numPr>
-                <w:ilvl w:val="0"/>
-                <w:numId w:val="4"/>
-              </w:numPr>
-              <w:ind w:left="420" w:leftChars="0" w:hanging="420" w:firstLineChars="0"/>
-              <w:rPr>
-                <w:rFonts w:hint="default" w:cs="Arial" w:asciiTheme="minorAscii" w:hAnsiTheme="minorAscii"/>
-                <w:b w:val="0"/>
-                <w:bCs/>
-                <w:sz w:val="22"/>
-                <w:szCs w:val="22"/>
-                <w:lang/>
-              </w:rPr>
-            </w:pPr>
-            <w:r>
-              <w:rPr>
-                <w:rFonts w:hint="default" w:cs="Arial" w:asciiTheme="minorAscii" w:hAnsiTheme="minorAscii"/>
-                <w:b w:val="0"/>
-                <w:bCs/>
-                <w:sz w:val="22"/>
-                <w:szCs w:val="22"/>
-                <w:lang/>
+              </w:rPr>
+            </w:pPr>
+            <w:r>
+              <w:rPr>
+                <w:rFonts w:hint="default" w:cs="Arial" w:asciiTheme="minorAscii" w:hAnsiTheme="minorAscii"/>
+                <w:b w:val="0"/>
+                <w:bCs/>
+                <w:sz w:val="22"/>
+                <w:szCs w:val="22"/>
               </w:rPr>
               <w:t xml:space="preserve">Métrica Euclideana en </w:t>
             </w:r>
@@ -4492,7 +4521,6 @@
               <m:sSup>
                 <m:sSupPr>
                   <m:ctrlPr>
-                    <m:rPr/>
                     <w:rPr>
                       <w:rFonts w:ascii="Cambria Math" w:hAnsi="Cambria Math" w:cs="Arial"/>
                       <w:b w:val="0"/>
@@ -4519,7 +4547,6 @@
                     <m:t>R</m:t>
                   </m:r>
                   <m:ctrlPr>
-                    <m:rPr/>
                     <w:rPr>
                       <w:rFonts w:ascii="Cambria Math" w:hAnsi="Cambria Math" w:cs="Arial"/>
                       <w:b w:val="0"/>
@@ -4546,7 +4573,6 @@
                     <m:t>2</m:t>
                   </m:r>
                   <m:ctrlPr>
-                    <m:rPr/>
                     <w:rPr>
                       <w:rFonts w:ascii="Cambria Math" w:hAnsi="Cambria Math" w:cs="Arial"/>
                       <w:b w:val="0"/>
@@ -4561,7 +4587,6 @@
               </m:sSup>
             </m:oMath>
             <w:r>
-              <m:rPr/>
               <w:rPr>
                 <w:rFonts w:hint="default" w:ascii="Arial" w:hAnsi="Cambria Math" w:cs="Arial"/>
                 <w:b w:val="0"/>
@@ -4658,7 +4683,6 @@
                 <w:bCs/>
                 <w:sz w:val="22"/>
                 <w:szCs w:val="22"/>
-                <w:lang/>
               </w:rPr>
             </w:pPr>
             <w:r>
@@ -4689,7 +4713,6 @@
                 <w:bCs/>
                 <w:sz w:val="22"/>
                 <w:szCs w:val="22"/>
-                <w:lang/>
               </w:rPr>
             </w:pPr>
             <w:r>
@@ -4720,7 +4743,6 @@
                 <w:bCs/>
                 <w:sz w:val="22"/>
                 <w:szCs w:val="22"/>
-                <w:lang/>
               </w:rPr>
             </w:pPr>
             <w:r>
@@ -4741,6 +4763,7 @@
             <w:pPr>
               <w:pStyle w:val="49"/>
               <w:numPr>
+                <w:ilvl w:val="0"/>
                 <w:numId w:val="0"/>
               </w:numPr>
               <w:ind w:leftChars="0"/>
@@ -4972,6 +4995,7 @@
               <w:pStyle w:val="49"/>
               <w:widowControl w:val="0"/>
               <w:numPr>
+                <w:ilvl w:val="0"/>
                 <w:numId w:val="0"/>
               </w:numPr>
               <w:suppressAutoHyphens/>
@@ -5171,6 +5195,7 @@
               <w:pStyle w:val="49"/>
               <w:widowControl w:val="0"/>
               <w:numPr>
+                <w:ilvl w:val="0"/>
                 <w:numId w:val="0"/>
               </w:numPr>
               <w:suppressAutoHyphens/>
@@ -5210,6 +5235,7 @@
               <w:pStyle w:val="49"/>
               <w:widowControl w:val="0"/>
               <w:numPr>
+                <w:ilvl w:val="0"/>
                 <w:numId w:val="0"/>
               </w:numPr>
               <w:suppressAutoHyphens/>
@@ -5230,7 +5256,243 @@
           <w:p>
             <w:pPr>
               <w:pStyle w:val="49"/>
-              <w:numPr>
+              <w:widowControl w:val="0"/>
+              <w:numPr>
+                <w:ilvl w:val="0"/>
+                <w:numId w:val="0"/>
+              </w:numPr>
+              <w:suppressAutoHyphens/>
+              <w:autoSpaceDN w:val="0"/>
+              <w:textAlignment w:val="baseline"/>
+              <w:rPr>
+                <w:rFonts w:hint="default" w:hAnsi="Cambria Math" w:cs="Arial" w:asciiTheme="minorAscii"/>
+                <w:b w:val="0"/>
+                <w:bCs/>
+                <w:i w:val="0"/>
+                <w:kern w:val="3"/>
+                <w:sz w:val="22"/>
+                <w:szCs w:val="22"/>
+                <w:lang w:eastAsia="en-US" w:bidi="ar-SA"/>
+              </w:rPr>
+            </w:pPr>
+          </w:p>
+          <w:p>
+            <w:pPr>
+              <w:pStyle w:val="49"/>
+              <w:rPr>
+                <w:rFonts w:hint="default" w:cs="Arial" w:asciiTheme="minorAscii" w:hAnsiTheme="minorAscii"/>
+                <w:b/>
+                <w:sz w:val="22"/>
+                <w:szCs w:val="22"/>
+                <w:lang/>
+              </w:rPr>
+            </w:pPr>
+            <w:r>
+              <w:rPr>
+                <w:rFonts w:hint="default" w:cs="Arial" w:asciiTheme="minorAscii" w:hAnsiTheme="minorAscii"/>
+                <w:b/>
+                <w:sz w:val="22"/>
+                <w:szCs w:val="22"/>
+              </w:rPr>
+              <w:t xml:space="preserve">Eje Problémico </w:t>
+            </w:r>
+            <w:r>
+              <w:rPr>
+                <w:rFonts w:hint="default" w:cs="Arial" w:asciiTheme="minorAscii" w:hAnsiTheme="minorAscii"/>
+                <w:b/>
+                <w:sz w:val="22"/>
+                <w:szCs w:val="22"/>
+                <w:lang/>
+              </w:rPr>
+              <w:t>3</w:t>
+            </w:r>
+            <w:r>
+              <w:rPr>
+                <w:rFonts w:hint="default" w:cs="Arial" w:asciiTheme="minorAscii" w:hAnsiTheme="minorAscii"/>
+                <w:b/>
+                <w:sz w:val="22"/>
+                <w:szCs w:val="22"/>
+              </w:rPr>
+              <w:t>.</w:t>
+            </w:r>
+            <w:r>
+              <w:rPr>
+                <w:rFonts w:hint="default" w:cs="Arial" w:asciiTheme="minorAscii" w:hAnsiTheme="minorAscii"/>
+                <w:b/>
+                <w:sz w:val="22"/>
+                <w:szCs w:val="22"/>
+                <w:lang/>
+              </w:rPr>
+              <w:t xml:space="preserve"> Sucesiones.</w:t>
+            </w:r>
+          </w:p>
+          <w:p>
+            <w:pPr>
+              <w:pStyle w:val="49"/>
+              <w:rPr>
+                <w:rFonts w:hint="default" w:cs="Arial" w:asciiTheme="minorAscii" w:hAnsiTheme="minorAscii"/>
+                <w:b/>
+                <w:sz w:val="22"/>
+                <w:szCs w:val="22"/>
+                <w:lang/>
+              </w:rPr>
+            </w:pPr>
+            <w:r>
+              <w:rPr>
+                <w:rFonts w:hint="default" w:cs="Arial" w:asciiTheme="minorAscii" w:hAnsiTheme="minorAscii"/>
+                <w:b/>
+                <w:sz w:val="22"/>
+                <w:szCs w:val="22"/>
+              </w:rPr>
+              <w:t>¿</w:t>
+            </w:r>
+            <w:r>
+              <w:rPr>
+                <w:rFonts w:hint="default" w:cs="Arial" w:asciiTheme="minorAscii" w:hAnsiTheme="minorAscii"/>
+                <w:b/>
+                <w:sz w:val="22"/>
+                <w:szCs w:val="22"/>
+                <w:lang/>
+              </w:rPr>
+              <w:t>Qué características debe tener un espacio métrico para que el límite de toda sucesión convergente pertenezca a dicho espacio</w:t>
+            </w:r>
+            <w:r>
+              <w:rPr>
+                <w:rFonts w:hint="default" w:cs="Arial" w:asciiTheme="minorAscii" w:hAnsiTheme="minorAscii"/>
+                <w:b/>
+                <w:sz w:val="22"/>
+                <w:szCs w:val="22"/>
+                <w:lang w:val="es"/>
+              </w:rPr>
+              <w:t>?</w:t>
+            </w:r>
+            <w:r>
+              <w:rPr>
+                <w:rFonts w:hint="default" w:cs="Arial" w:asciiTheme="minorAscii" w:hAnsiTheme="minorAscii"/>
+                <w:b/>
+                <w:sz w:val="22"/>
+                <w:szCs w:val="22"/>
+                <w:lang/>
+              </w:rPr>
+              <w:t xml:space="preserve"> </w:t>
+            </w:r>
+          </w:p>
+          <w:p>
+            <w:pPr>
+              <w:pStyle w:val="49"/>
+              <w:rPr>
+                <w:rFonts w:hint="default" w:cs="Arial" w:asciiTheme="minorAscii" w:hAnsiTheme="minorAscii"/>
+                <w:b/>
+                <w:sz w:val="22"/>
+                <w:szCs w:val="22"/>
+                <w:lang/>
+              </w:rPr>
+            </w:pPr>
+            <w:r>
+              <w:rPr>
+                <w:rFonts w:hint="default" w:cs="Arial" w:asciiTheme="minorAscii" w:hAnsiTheme="minorAscii"/>
+                <w:b/>
+                <w:sz w:val="22"/>
+                <w:szCs w:val="22"/>
+                <w:lang/>
+              </w:rPr>
+              <w:t xml:space="preserve">¿Todo espacio métrico es completo? </w:t>
+            </w:r>
+          </w:p>
+          <w:p>
+            <w:pPr>
+              <w:pStyle w:val="49"/>
+              <w:rPr>
+                <w:rFonts w:hint="default" w:cs="Arial" w:asciiTheme="minorAscii" w:hAnsiTheme="minorAscii"/>
+                <w:b/>
+                <w:sz w:val="22"/>
+                <w:szCs w:val="22"/>
+                <w:lang w:val="es"/>
+              </w:rPr>
+            </w:pPr>
+          </w:p>
+          <w:p>
+            <w:pPr>
+              <w:pStyle w:val="49"/>
+              <w:rPr>
+                <w:rFonts w:hint="default" w:hAnsi="Cambria Math" w:cs="Arial" w:asciiTheme="minorAscii"/>
+                <w:b w:val="0"/>
+                <w:bCs/>
+                <w:i w:val="0"/>
+                <w:kern w:val="3"/>
+                <w:sz w:val="22"/>
+                <w:szCs w:val="22"/>
+                <w:lang w:eastAsia="en-US" w:bidi="ar-SA"/>
+              </w:rPr>
+            </w:pPr>
+            <w:r>
+              <w:rPr>
+                <w:rFonts w:hint="default" w:cs="Arial" w:asciiTheme="minorAscii" w:hAnsiTheme="minorAscii"/>
+                <w:b/>
+                <w:sz w:val="22"/>
+                <w:szCs w:val="22"/>
+                <w:u w:val="single"/>
+              </w:rPr>
+              <w:t>Tiempo estimado:</w:t>
+            </w:r>
+            <w:r>
+              <w:rPr>
+                <w:rFonts w:hint="default" w:cs="Arial" w:asciiTheme="minorAscii" w:hAnsiTheme="minorAscii"/>
+                <w:b/>
+                <w:sz w:val="22"/>
+                <w:szCs w:val="22"/>
+              </w:rPr>
+              <w:t xml:space="preserve"> </w:t>
+            </w:r>
+            <w:r>
+              <w:rPr>
+                <w:rFonts w:hint="default" w:cs="Arial" w:asciiTheme="minorAscii" w:hAnsiTheme="minorAscii"/>
+                <w:b/>
+                <w:sz w:val="22"/>
+                <w:szCs w:val="22"/>
+                <w:lang/>
+              </w:rPr>
+              <w:t>6</w:t>
+            </w:r>
+            <w:r>
+              <w:rPr>
+                <w:rFonts w:hint="default" w:cs="Arial" w:asciiTheme="minorAscii" w:hAnsiTheme="minorAscii"/>
+                <w:b/>
+                <w:sz w:val="22"/>
+                <w:szCs w:val="22"/>
+                <w:lang w:val="es"/>
+              </w:rPr>
+              <w:t xml:space="preserve"> Sesiones</w:t>
+            </w:r>
+          </w:p>
+          <w:p>
+            <w:pPr>
+              <w:pStyle w:val="49"/>
+              <w:widowControl w:val="0"/>
+              <w:numPr>
+                <w:ilvl w:val="0"/>
+                <w:numId w:val="0"/>
+              </w:numPr>
+              <w:suppressAutoHyphens/>
+              <w:autoSpaceDN w:val="0"/>
+              <w:textAlignment w:val="baseline"/>
+              <w:rPr>
+                <w:rFonts w:hint="default" w:hAnsi="Cambria Math" w:cs="Arial" w:asciiTheme="minorAscii"/>
+                <w:b w:val="0"/>
+                <w:bCs/>
+                <w:i w:val="0"/>
+                <w:kern w:val="3"/>
+                <w:sz w:val="22"/>
+                <w:szCs w:val="22"/>
+                <w:lang w:eastAsia="en-US" w:bidi="ar-SA"/>
+              </w:rPr>
+            </w:pPr>
+          </w:p>
+          <w:p>
+            <w:pPr>
+              <w:pStyle w:val="49"/>
+              <w:numPr>
+                <w:ilvl w:val="0"/>
                 <w:numId w:val="0"/>
               </w:numPr>
               <w:ind w:leftChars="0"/>
@@ -5242,7 +5504,7 @@
                 <w:kern w:val="3"/>
                 <w:sz w:val="22"/>
                 <w:szCs w:val="22"/>
-                <w:lang w:eastAsia="en-US" w:bidi="ar-SA"/>
+                <w:lang w:val="es" w:eastAsia="en-US" w:bidi="ar-SA"/>
               </w:rPr>
             </w:pPr>
             <w:r>
@@ -5258,27 +5520,28 @@
               </w:rPr>
               <w:t>SUCESIONES</w:t>
             </w:r>
-          </w:p>
-          <w:p>
-            <w:pPr>
-              <w:pStyle w:val="49"/>
-              <w:numPr>
-                <w:ilvl w:val="0"/>
-                <w:numId w:val="4"/>
-              </w:numPr>
-              <w:ind w:left="420" w:leftChars="0" w:hanging="420" w:firstLineChars="0"/>
+            <w:r>
               <w:rPr>
                 <w:rFonts w:hint="default" w:hAnsi="Cambria Math" w:cs="Arial" w:asciiTheme="minorAscii"/>
-                <w:b w:val="0"/>
-                <w:bCs/>
+                <w:b/>
+                <w:bCs w:val="0"/>
                 <w:i w:val="0"/>
                 <w:kern w:val="3"/>
                 <w:sz w:val="22"/>
                 <w:szCs w:val="22"/>
-                <w:lang w:eastAsia="en-US" w:bidi="ar-SA"/>
-              </w:rPr>
-            </w:pPr>
-            <w:r>
+                <w:lang w:val="es" w:eastAsia="en-US" w:bidi="ar-SA"/>
+              </w:rPr>
+              <w:t xml:space="preserve"> CONVERGENTES</w:t>
+            </w:r>
+          </w:p>
+          <w:p>
+            <w:pPr>
+              <w:pStyle w:val="49"/>
+              <w:numPr>
+                <w:ilvl w:val="0"/>
+                <w:numId w:val="4"/>
+              </w:numPr>
+              <w:ind w:left="420" w:leftChars="0" w:hanging="420" w:firstLineChars="0"/>
               <w:rPr>
                 <w:rFonts w:hint="default" w:hAnsi="Cambria Math" w:cs="Arial" w:asciiTheme="minorAscii"/>
                 <w:b w:val="0"/>
@@ -5289,16 +5552,8 @@
                 <w:szCs w:val="22"/>
                 <w:lang w:eastAsia="en-US" w:bidi="ar-SA"/>
               </w:rPr>
-              <w:t>Sucesiones de Cauchy</w:t>
-            </w:r>
-          </w:p>
-          <w:p>
-            <w:pPr>
-              <w:pStyle w:val="49"/>
-              <w:numPr>
-                <w:numId w:val="0"/>
-              </w:numPr>
-              <w:ind w:leftChars="0"/>
+            </w:pPr>
+            <w:r>
               <w:rPr>
                 <w:rFonts w:hint="default" w:hAnsi="Cambria Math" w:cs="Arial" w:asciiTheme="minorAscii"/>
                 <w:b w:val="0"/>
@@ -5307,9 +5562,221 @@
                 <w:kern w:val="3"/>
                 <w:sz w:val="22"/>
                 <w:szCs w:val="22"/>
+                <w:lang w:val="es" w:eastAsia="en-US" w:bidi="ar-SA"/>
+              </w:rPr>
+              <w:t>Sucesiones. Definici</w:t>
+            </w:r>
+            <w:r>
+              <w:rPr>
+                <w:rFonts w:hint="default" w:hAnsi="Cambria Math" w:cs="Arial" w:asciiTheme="minorAscii"/>
+                <w:b w:val="0"/>
+                <w:bCs/>
+                <w:i w:val="0"/>
+                <w:kern w:val="3"/>
+                <w:sz w:val="22"/>
+                <w:szCs w:val="22"/>
                 <w:lang w:eastAsia="en-US" w:bidi="ar-SA"/>
               </w:rPr>
-            </w:pPr>
+              <w:t>ón y ejemplos.</w:t>
+            </w:r>
+          </w:p>
+          <w:p>
+            <w:pPr>
+              <w:pStyle w:val="49"/>
+              <w:numPr>
+                <w:ilvl w:val="0"/>
+                <w:numId w:val="4"/>
+              </w:numPr>
+              <w:ind w:left="420" w:leftChars="0" w:hanging="420" w:firstLineChars="0"/>
+              <w:rPr>
+                <w:rFonts w:hint="default" w:hAnsi="Cambria Math" w:cs="Arial" w:asciiTheme="minorAscii"/>
+                <w:b w:val="0"/>
+                <w:bCs/>
+                <w:i w:val="0"/>
+                <w:kern w:val="3"/>
+                <w:sz w:val="22"/>
+                <w:szCs w:val="22"/>
+                <w:lang w:eastAsia="en-US" w:bidi="ar-SA"/>
+              </w:rPr>
+            </w:pPr>
+            <w:r>
+              <w:rPr>
+                <w:rFonts w:hint="default" w:hAnsi="Cambria Math" w:cs="Arial" w:asciiTheme="minorAscii"/>
+                <w:b w:val="0"/>
+                <w:bCs/>
+                <w:i w:val="0"/>
+                <w:kern w:val="3"/>
+                <w:sz w:val="22"/>
+                <w:szCs w:val="22"/>
+                <w:lang w:eastAsia="en-US" w:bidi="ar-SA"/>
+              </w:rPr>
+              <w:t>Límite de sucesiones.</w:t>
+            </w:r>
+          </w:p>
+          <w:p>
+            <w:pPr>
+              <w:pStyle w:val="49"/>
+              <w:numPr>
+                <w:ilvl w:val="0"/>
+                <w:numId w:val="4"/>
+              </w:numPr>
+              <w:ind w:left="420" w:leftChars="0" w:hanging="420" w:firstLineChars="0"/>
+              <w:rPr>
+                <w:rFonts w:hint="default" w:hAnsi="Cambria Math" w:cs="Arial" w:asciiTheme="minorAscii"/>
+                <w:b w:val="0"/>
+                <w:bCs/>
+                <w:i w:val="0"/>
+                <w:kern w:val="3"/>
+                <w:sz w:val="22"/>
+                <w:szCs w:val="22"/>
+                <w:lang w:eastAsia="en-US" w:bidi="ar-SA"/>
+              </w:rPr>
+            </w:pPr>
+            <w:r>
+              <w:rPr>
+                <w:rFonts w:hint="default" w:hAnsi="Cambria Math" w:cs="Arial" w:asciiTheme="minorAscii"/>
+                <w:b w:val="0"/>
+                <w:bCs/>
+                <w:i w:val="0"/>
+                <w:kern w:val="3"/>
+                <w:sz w:val="22"/>
+                <w:szCs w:val="22"/>
+                <w:lang w:eastAsia="en-US" w:bidi="ar-SA"/>
+              </w:rPr>
+              <w:t>Subsucesión.</w:t>
+            </w:r>
+          </w:p>
+          <w:p>
+            <w:pPr>
+              <w:pStyle w:val="49"/>
+              <w:numPr>
+                <w:ilvl w:val="0"/>
+                <w:numId w:val="4"/>
+              </w:numPr>
+              <w:ind w:left="420" w:leftChars="0" w:hanging="420" w:firstLineChars="0"/>
+              <w:rPr>
+                <w:rFonts w:hint="default" w:hAnsi="Cambria Math" w:cs="Arial" w:asciiTheme="minorAscii"/>
+                <w:b w:val="0"/>
+                <w:bCs/>
+                <w:i w:val="0"/>
+                <w:kern w:val="3"/>
+                <w:sz w:val="22"/>
+                <w:szCs w:val="22"/>
+                <w:lang w:eastAsia="en-US" w:bidi="ar-SA"/>
+              </w:rPr>
+            </w:pPr>
+            <w:r>
+              <w:rPr>
+                <w:rFonts w:hint="default" w:hAnsi="Cambria Math" w:cs="Arial" w:asciiTheme="minorAscii"/>
+                <w:b w:val="0"/>
+                <w:bCs/>
+                <w:i w:val="0"/>
+                <w:kern w:val="3"/>
+                <w:sz w:val="22"/>
+                <w:szCs w:val="22"/>
+                <w:lang w:eastAsia="en-US" w:bidi="ar-SA"/>
+              </w:rPr>
+              <w:t>Sucesiones de números reales.</w:t>
+            </w:r>
+          </w:p>
+          <w:p>
+            <w:pPr>
+              <w:pStyle w:val="49"/>
+              <w:numPr>
+                <w:ilvl w:val="0"/>
+                <w:numId w:val="4"/>
+              </w:numPr>
+              <w:ind w:left="420" w:leftChars="0" w:hanging="420" w:firstLineChars="0"/>
+              <w:rPr>
+                <w:rFonts w:hint="default" w:hAnsi="Cambria Math" w:cs="Arial" w:asciiTheme="minorAscii"/>
+                <w:b w:val="0"/>
+                <w:bCs/>
+                <w:i w:val="0"/>
+                <w:kern w:val="3"/>
+                <w:sz w:val="22"/>
+                <w:szCs w:val="22"/>
+                <w:lang w:eastAsia="en-US" w:bidi="ar-SA"/>
+              </w:rPr>
+            </w:pPr>
+            <w:r>
+              <w:rPr>
+                <w:rFonts w:hint="default" w:hAnsi="Cambria Math" w:cs="Arial" w:asciiTheme="minorAscii"/>
+                <w:b w:val="0"/>
+                <w:bCs/>
+                <w:i w:val="0"/>
+                <w:kern w:val="3"/>
+                <w:sz w:val="22"/>
+                <w:szCs w:val="22"/>
+                <w:lang w:eastAsia="en-US" w:bidi="ar-SA"/>
+              </w:rPr>
+              <w:t>Sucesiones decrecientes y sucesiones crecientes.</w:t>
+            </w:r>
+          </w:p>
+          <w:p>
+            <w:pPr>
+              <w:pStyle w:val="49"/>
+              <w:numPr>
+                <w:ilvl w:val="0"/>
+                <w:numId w:val="4"/>
+              </w:numPr>
+              <w:ind w:left="420" w:leftChars="0" w:hanging="420" w:firstLineChars="0"/>
+              <w:rPr>
+                <w:rFonts w:hint="default" w:hAnsi="Cambria Math" w:cs="Arial" w:asciiTheme="minorAscii"/>
+                <w:b w:val="0"/>
+                <w:bCs/>
+                <w:i w:val="0"/>
+                <w:kern w:val="3"/>
+                <w:sz w:val="22"/>
+                <w:szCs w:val="22"/>
+                <w:lang w:eastAsia="en-US" w:bidi="ar-SA"/>
+              </w:rPr>
+            </w:pPr>
+            <w:r>
+              <w:rPr>
+                <w:rFonts w:hint="default" w:hAnsi="Cambria Math" w:cs="Arial" w:asciiTheme="minorAscii"/>
+                <w:b w:val="0"/>
+                <w:bCs/>
+                <w:i w:val="0"/>
+                <w:kern w:val="3"/>
+                <w:sz w:val="22"/>
+                <w:szCs w:val="22"/>
+                <w:lang w:eastAsia="en-US" w:bidi="ar-SA"/>
+              </w:rPr>
+              <w:t>Completez. Sucesiones de Cauchy.</w:t>
+            </w:r>
+          </w:p>
+          <w:p>
+            <w:pPr>
+              <w:pStyle w:val="49"/>
+              <w:numPr>
+                <w:ilvl w:val="0"/>
+                <w:numId w:val="4"/>
+              </w:numPr>
+              <w:ind w:left="420" w:leftChars="0" w:hanging="420" w:firstLineChars="0"/>
+              <w:rPr>
+                <w:rFonts w:hint="default" w:hAnsi="Cambria Math" w:cs="Arial" w:asciiTheme="minorAscii"/>
+                <w:b w:val="0"/>
+                <w:bCs/>
+                <w:i w:val="0"/>
+                <w:kern w:val="3"/>
+                <w:sz w:val="22"/>
+                <w:szCs w:val="22"/>
+                <w:lang w:eastAsia="en-US" w:bidi="ar-SA"/>
+              </w:rPr>
+            </w:pPr>
+            <w:r>
+              <w:rPr>
+                <w:rFonts w:hint="default" w:hAnsi="Cambria Math" w:cs="Arial" w:asciiTheme="minorAscii"/>
+                <w:b w:val="0"/>
+                <w:bCs/>
+                <w:i w:val="0"/>
+                <w:kern w:val="3"/>
+                <w:sz w:val="22"/>
+                <w:szCs w:val="22"/>
+                <w:lang w:eastAsia="en-US" w:bidi="ar-SA"/>
+              </w:rPr>
+              <w:t>Espacio métrico completo.</w:t>
+            </w:r>
           </w:p>
           <w:p>
             <w:pPr>
@@ -5320,6 +5787,26 @@
               </w:numPr>
               <w:ind w:leftChars="0"/>
               <w:rPr>
+                <w:rFonts w:hint="default" w:hAnsi="Cambria Math" w:cs="Arial" w:asciiTheme="minorAscii"/>
+                <w:b w:val="0"/>
+                <w:bCs/>
+                <w:i w:val="0"/>
+                <w:kern w:val="3"/>
+                <w:sz w:val="22"/>
+                <w:szCs w:val="22"/>
+                <w:lang w:eastAsia="en-US" w:bidi="ar-SA"/>
+              </w:rPr>
+            </w:pPr>
+          </w:p>
+          <w:p>
+            <w:pPr>
+              <w:pStyle w:val="49"/>
+              <w:numPr>
+                <w:ilvl w:val="0"/>
+                <w:numId w:val="0"/>
+              </w:numPr>
+              <w:ind w:leftChars="0"/>
+              <w:rPr>
                 <w:rFonts w:hint="default" w:cs="Arial" w:asciiTheme="minorAscii" w:hAnsiTheme="minorAscii"/>
                 <w:b/>
                 <w:sz w:val="22"/>
@@ -5374,8 +5861,57 @@
                 <w:bCs/>
                 <w:sz w:val="22"/>
                 <w:szCs w:val="22"/>
+                <w:lang/>
+              </w:rPr>
+            </w:pPr>
+            <w:r>
+              <w:rPr>
+                <w:rFonts w:hint="default" w:cs="Arial" w:asciiTheme="minorAscii" w:hAnsiTheme="minorAscii"/>
+                <w:b w:val="0"/>
+                <w:bCs/>
+                <w:sz w:val="22"/>
+                <w:szCs w:val="22"/>
+              </w:rPr>
+              <w:t xml:space="preserve">RESTREPO, </w:t>
+            </w:r>
+            <w:r>
+              <w:rPr>
+                <w:rFonts w:hint="default" w:cs="Arial" w:asciiTheme="minorAscii" w:hAnsiTheme="minorAscii"/>
+                <w:b w:val="0"/>
+                <w:bCs/>
+                <w:sz w:val="22"/>
+                <w:szCs w:val="22"/>
                 <w:lang w:val="es"/>
               </w:rPr>
+              <w:t>Guillermo. Funciones de una variable real: Teor</w:t>
+            </w:r>
+            <w:r>
+              <w:rPr>
+                <w:rFonts w:hint="default" w:cs="Arial" w:asciiTheme="minorAscii" w:hAnsiTheme="minorAscii"/>
+                <w:b w:val="0"/>
+                <w:bCs/>
+                <w:sz w:val="22"/>
+                <w:szCs w:val="22"/>
+                <w:lang/>
+              </w:rPr>
+              <w:t>ía Elemental. Primera edición. Centro editorial Universidad del Valle 1995.</w:t>
+            </w:r>
+          </w:p>
+          <w:p>
+            <w:pPr>
+              <w:pStyle w:val="49"/>
+              <w:numPr>
+                <w:ilvl w:val="0"/>
+                <w:numId w:val="0"/>
+              </w:numPr>
+              <w:ind w:leftChars="0"/>
+              <w:rPr>
+                <w:rFonts w:hint="default" w:cs="Arial" w:asciiTheme="minorAscii" w:hAnsiTheme="minorAscii"/>
+                <w:b w:val="0"/>
+                <w:bCs/>
+                <w:sz w:val="22"/>
+                <w:szCs w:val="22"/>
+              </w:rPr>
             </w:pPr>
             <w:r>
               <w:rPr>
@@ -5396,7 +5932,17 @@
                 <w:szCs w:val="22"/>
                 <w:lang w:val="es"/>
               </w:rPr>
-              <w:t>Guillermo. Funciones de una variable real.</w:t>
+              <w:t>Guillermo. Fundamentos de las matem</w:t>
+            </w:r>
+            <w:r>
+              <w:rPr>
+                <w:rFonts w:hint="default" w:cs="Arial" w:asciiTheme="minorAscii" w:hAnsiTheme="minorAscii"/>
+                <w:b w:val="0"/>
+                <w:bCs/>
+                <w:sz w:val="22"/>
+                <w:szCs w:val="22"/>
+              </w:rPr>
+              <w:t>áticas.</w:t>
             </w:r>
           </w:p>
           <w:p>
@@ -5413,39 +5959,9 @@
                 <w:bCs/>
                 <w:sz w:val="22"/>
                 <w:szCs w:val="22"/>
-              </w:rPr>
-            </w:pPr>
-            <w:r>
-              <w:rPr>
-                <w:rFonts w:hint="default" w:cs="Arial" w:asciiTheme="minorAscii" w:hAnsiTheme="minorAscii"/>
-                <w:b w:val="0"/>
-                <w:bCs/>
-                <w:sz w:val="22"/>
-                <w:szCs w:val="22"/>
-              </w:rPr>
-              <w:t xml:space="preserve">RESTREPO, </w:t>
-            </w:r>
-            <w:r>
-              <w:rPr>
-                <w:rFonts w:hint="default" w:cs="Arial" w:asciiTheme="minorAscii" w:hAnsiTheme="minorAscii"/>
-                <w:b w:val="0"/>
-                <w:bCs/>
-                <w:sz w:val="22"/>
-                <w:szCs w:val="22"/>
-                <w:lang w:val="es"/>
-              </w:rPr>
-              <w:t>Guillermo. Fundamentos de las matem</w:t>
-            </w:r>
-            <w:r>
-              <w:rPr>
-                <w:rFonts w:hint="default" w:cs="Arial" w:asciiTheme="minorAscii" w:hAnsiTheme="minorAscii"/>
-                <w:b w:val="0"/>
-                <w:bCs/>
-                <w:sz w:val="22"/>
-                <w:szCs w:val="22"/>
-              </w:rPr>
-              <w:t>áticas.</w:t>
-            </w:r>
+                <w:lang/>
+              </w:rPr>
+            </w:pPr>
           </w:p>
           <w:p>
             <w:pPr>
@@ -5493,6 +6009,7 @@
               <w:pStyle w:val="49"/>
               <w:widowControl w:val="0"/>
               <w:numPr>
+                <w:ilvl w:val="0"/>
                 <w:numId w:val="0"/>
               </w:numPr>
               <w:suppressAutoHyphens/>
@@ -5511,26 +6028,20 @@
             </w:pPr>
             <w:r>
               <w:rPr>
-                <w:rFonts w:hint="default" w:asciiTheme="minorAscii" w:hAnsiTheme="minorAscii"/>
-                <w:sz w:val="22"/>
-                <w:szCs w:val="22"/>
-                <w:lang w:val="es"/>
-              </w:rPr>
-              <w:t>APOSTOL</w:t>
-            </w:r>
-            <w:r>
-              <w:rPr>
-                <w:rFonts w:hint="default" w:asciiTheme="minorAscii" w:hAnsiTheme="minorAscii"/>
-                <w:sz w:val="22"/>
-                <w:szCs w:val="22"/>
-              </w:rPr>
-              <w:t>, Tom. Análisis Matemático. Editorial Reverte.</w:t>
-            </w:r>
-          </w:p>
-          <w:p>
-            <w:pPr>
-              <w:pStyle w:val="49"/>
-              <w:numPr>
+                <w:rFonts w:hint="default" w:cs="Arial" w:asciiTheme="minorAscii" w:hAnsiTheme="minorAscii"/>
+                <w:b w:val="0"/>
+                <w:bCs/>
+                <w:sz w:val="22"/>
+                <w:szCs w:val="22"/>
+              </w:rPr>
+              <w:t>APOSTOL. Tom M. Análisis Matemático. Segunda edición. Editorial Reverté S.A. 1993.</w:t>
+            </w:r>
+          </w:p>
+          <w:p>
+            <w:pPr>
+              <w:pStyle w:val="49"/>
+              <w:numPr>
+                <w:ilvl w:val="0"/>
                 <w:numId w:val="0"/>
               </w:numPr>
               <w:ind w:leftChars="0"/>
@@ -5549,7 +6060,215 @@
           <w:p>
             <w:pPr>
               <w:pStyle w:val="49"/>
-              <w:numPr>
+              <w:rPr>
+                <w:rFonts w:hint="default" w:cs="Arial" w:asciiTheme="minorAscii" w:hAnsiTheme="minorAscii"/>
+                <w:b/>
+                <w:sz w:val="22"/>
+                <w:szCs w:val="22"/>
+              </w:rPr>
+            </w:pPr>
+            <w:r>
+              <w:rPr>
+                <w:rFonts w:hint="default" w:cs="Arial" w:asciiTheme="minorAscii" w:hAnsiTheme="minorAscii"/>
+                <w:b/>
+                <w:sz w:val="22"/>
+                <w:szCs w:val="22"/>
+              </w:rPr>
+              <w:t xml:space="preserve">Eje Problémico </w:t>
+            </w:r>
+            <w:r>
+              <w:rPr>
+                <w:rFonts w:hint="default" w:cs="Arial" w:asciiTheme="minorAscii" w:hAnsiTheme="minorAscii"/>
+                <w:b/>
+                <w:sz w:val="22"/>
+                <w:szCs w:val="22"/>
+                <w:lang/>
+              </w:rPr>
+              <w:t>4</w:t>
+            </w:r>
+            <w:r>
+              <w:rPr>
+                <w:rFonts w:hint="default" w:cs="Arial" w:asciiTheme="minorAscii" w:hAnsiTheme="minorAscii"/>
+                <w:b/>
+                <w:sz w:val="22"/>
+                <w:szCs w:val="22"/>
+              </w:rPr>
+              <w:t xml:space="preserve">. </w:t>
+            </w:r>
+            <w:r>
+              <w:rPr>
+                <w:rFonts w:hint="default" w:cs="Arial" w:asciiTheme="minorAscii" w:hAnsiTheme="minorAscii"/>
+                <w:b/>
+                <w:sz w:val="22"/>
+                <w:szCs w:val="22"/>
+                <w:lang/>
+              </w:rPr>
+              <w:t>Continuidad</w:t>
+            </w:r>
+            <w:r>
+              <w:rPr>
+                <w:rFonts w:hint="default" w:cs="Arial" w:asciiTheme="minorAscii" w:hAnsiTheme="minorAscii"/>
+                <w:b/>
+                <w:sz w:val="22"/>
+                <w:szCs w:val="22"/>
+              </w:rPr>
+              <w:t>.</w:t>
+            </w:r>
+          </w:p>
+          <w:p>
+            <w:pPr>
+              <w:pStyle w:val="49"/>
+              <w:rPr>
+                <w:rFonts w:hint="default" w:cs="Arial" w:asciiTheme="minorAscii" w:hAnsiTheme="minorAscii"/>
+                <w:b/>
+                <w:sz w:val="22"/>
+                <w:szCs w:val="22"/>
+              </w:rPr>
+            </w:pPr>
+            <w:r>
+              <w:rPr>
+                <w:rFonts w:hint="default" w:cs="Arial" w:asciiTheme="minorAscii" w:hAnsiTheme="minorAscii"/>
+                <w:b/>
+                <w:sz w:val="22"/>
+                <w:szCs w:val="22"/>
+              </w:rPr>
+              <w:t>¿</w:t>
+            </w:r>
+            <w:r>
+              <w:rPr>
+                <w:rFonts w:hint="default" w:cs="Arial" w:asciiTheme="minorAscii" w:hAnsiTheme="minorAscii"/>
+                <w:b/>
+                <w:sz w:val="22"/>
+                <w:szCs w:val="22"/>
+                <w:lang/>
+              </w:rPr>
+              <w:t xml:space="preserve">Una función contínua sobre cualquier dominio, tiene como representación gráfica una curva que no presenta interrupciones en su trazado? </w:t>
+            </w:r>
+            <w:r>
+              <w:rPr>
+                <w:rFonts w:hint="default" w:cs="Arial" w:asciiTheme="minorAscii" w:hAnsiTheme="minorAscii"/>
+                <w:b/>
+                <w:sz w:val="22"/>
+                <w:szCs w:val="22"/>
+              </w:rPr>
+              <w:t>¿</w:t>
+            </w:r>
+            <w:r>
+              <w:rPr>
+                <w:rFonts w:hint="default" w:cs="Arial" w:asciiTheme="minorAscii" w:hAnsiTheme="minorAscii"/>
+                <w:b/>
+                <w:sz w:val="22"/>
+                <w:szCs w:val="22"/>
+                <w:lang/>
+              </w:rPr>
+              <w:t>Por qué no hay garantía de soluciones a procesos de optimización asociados a funciones discontínuas</w:t>
+            </w:r>
+            <w:r>
+              <w:rPr>
+                <w:rFonts w:hint="default" w:cs="Arial" w:asciiTheme="minorAscii" w:hAnsiTheme="minorAscii"/>
+                <w:b/>
+                <w:sz w:val="22"/>
+                <w:szCs w:val="22"/>
+              </w:rPr>
+              <w:t xml:space="preserve">? </w:t>
+            </w:r>
+          </w:p>
+          <w:p>
+            <w:pPr>
+              <w:pStyle w:val="49"/>
+              <w:rPr>
+                <w:rFonts w:hint="default" w:cs="Arial" w:asciiTheme="minorAscii" w:hAnsiTheme="minorAscii"/>
+                <w:b/>
+                <w:sz w:val="22"/>
+                <w:szCs w:val="22"/>
+                <w:lang w:val="es"/>
+              </w:rPr>
+            </w:pPr>
+          </w:p>
+          <w:p>
+            <w:pPr>
+              <w:pStyle w:val="49"/>
+              <w:numPr>
+                <w:ilvl w:val="0"/>
+                <w:numId w:val="0"/>
+              </w:numPr>
+              <w:ind w:leftChars="0"/>
+              <w:rPr>
+                <w:rFonts w:hint="default" w:hAnsi="Cambria Math" w:cs="Arial" w:asciiTheme="minorAscii"/>
+                <w:b w:val="0"/>
+                <w:bCs/>
+                <w:i w:val="0"/>
+                <w:kern w:val="3"/>
+                <w:sz w:val="22"/>
+                <w:szCs w:val="22"/>
+                <w:lang w:eastAsia="en-US" w:bidi="ar-SA"/>
+              </w:rPr>
+            </w:pPr>
+            <w:r>
+              <w:rPr>
+                <w:rFonts w:hint="default" w:cs="Arial" w:asciiTheme="minorAscii" w:hAnsiTheme="minorAscii"/>
+                <w:b/>
+                <w:sz w:val="22"/>
+                <w:szCs w:val="22"/>
+                <w:u w:val="single"/>
+              </w:rPr>
+              <w:t>Tiempo estimado:</w:t>
+            </w:r>
+            <w:r>
+              <w:rPr>
+                <w:rFonts w:hint="default" w:cs="Arial" w:asciiTheme="minorAscii" w:hAnsiTheme="minorAscii"/>
+                <w:b/>
+                <w:sz w:val="22"/>
+                <w:szCs w:val="22"/>
+              </w:rPr>
+              <w:t xml:space="preserve"> </w:t>
+            </w:r>
+            <w:r>
+              <w:rPr>
+                <w:rFonts w:hint="default" w:cs="Arial" w:asciiTheme="minorAscii" w:hAnsiTheme="minorAscii"/>
+                <w:b/>
+                <w:sz w:val="22"/>
+                <w:szCs w:val="22"/>
+                <w:lang/>
+              </w:rPr>
+              <w:t>7</w:t>
+            </w:r>
+            <w:r>
+              <w:rPr>
+                <w:rFonts w:hint="default" w:cs="Arial" w:asciiTheme="minorAscii" w:hAnsiTheme="minorAscii"/>
+                <w:b/>
+                <w:sz w:val="22"/>
+                <w:szCs w:val="22"/>
+                <w:lang w:val="es"/>
+              </w:rPr>
+              <w:t xml:space="preserve"> Sesiones</w:t>
+            </w:r>
+          </w:p>
+          <w:p>
+            <w:pPr>
+              <w:pStyle w:val="49"/>
+              <w:numPr>
+                <w:ilvl w:val="0"/>
+                <w:numId w:val="0"/>
+              </w:numPr>
+              <w:ind w:leftChars="0"/>
+              <w:rPr>
+                <w:rFonts w:hint="default" w:hAnsi="Cambria Math" w:cs="Arial" w:asciiTheme="minorAscii"/>
+                <w:b w:val="0"/>
+                <w:bCs/>
+                <w:i w:val="0"/>
+                <w:kern w:val="3"/>
+                <w:sz w:val="22"/>
+                <w:szCs w:val="22"/>
+                <w:lang w:eastAsia="en-US" w:bidi="ar-SA"/>
+              </w:rPr>
+            </w:pPr>
+          </w:p>
+          <w:p>
+            <w:pPr>
+              <w:pStyle w:val="49"/>
+              <w:numPr>
+                <w:ilvl w:val="0"/>
                 <w:numId w:val="0"/>
               </w:numPr>
               <w:ind w:leftChars="0"/>
@@ -5608,8 +6327,238 @@
                 <w:szCs w:val="22"/>
                 <w:lang w:eastAsia="en-US" w:bidi="ar-SA"/>
               </w:rPr>
-              <w:t>Compacidad y continuidad.</w:t>
-            </w:r>
+              <w:t>Funciones continuas con valores en R.</w:t>
+            </w:r>
+          </w:p>
+          <w:p>
+            <w:pPr>
+              <w:pStyle w:val="49"/>
+              <w:numPr>
+                <w:ilvl w:val="0"/>
+                <w:numId w:val="4"/>
+              </w:numPr>
+              <w:ind w:left="420" w:leftChars="0" w:hanging="420" w:firstLineChars="0"/>
+              <w:rPr>
+                <w:rFonts w:hint="default" w:hAnsi="Cambria Math" w:cs="Arial" w:asciiTheme="minorAscii"/>
+                <w:b w:val="0"/>
+                <w:bCs/>
+                <w:i w:val="0"/>
+                <w:kern w:val="3"/>
+                <w:sz w:val="22"/>
+                <w:szCs w:val="22"/>
+                <w:lang w:eastAsia="en-US" w:bidi="ar-SA"/>
+              </w:rPr>
+            </w:pPr>
+            <w:r>
+              <w:rPr>
+                <w:rFonts w:hint="default" w:hAnsi="Cambria Math" w:cs="Arial" w:asciiTheme="minorAscii"/>
+                <w:b w:val="0"/>
+                <w:bCs/>
+                <w:i w:val="0"/>
+                <w:kern w:val="3"/>
+                <w:sz w:val="22"/>
+                <w:szCs w:val="22"/>
+                <w:lang w:eastAsia="en-US" w:bidi="ar-SA"/>
+              </w:rPr>
+              <w:t>Subconjuntos conexos y continuidad.</w:t>
+            </w:r>
+          </w:p>
+          <w:p>
+            <w:pPr>
+              <w:pStyle w:val="49"/>
+              <w:numPr>
+                <w:ilvl w:val="0"/>
+                <w:numId w:val="4"/>
+              </w:numPr>
+              <w:ind w:left="420" w:leftChars="0" w:hanging="420" w:firstLineChars="0"/>
+              <w:rPr>
+                <w:rFonts w:hint="default" w:hAnsi="Cambria Math" w:cs="Arial" w:asciiTheme="minorAscii"/>
+                <w:b w:val="0"/>
+                <w:bCs/>
+                <w:i w:val="0"/>
+                <w:kern w:val="3"/>
+                <w:sz w:val="22"/>
+                <w:szCs w:val="22"/>
+                <w:lang w:eastAsia="en-US" w:bidi="ar-SA"/>
+              </w:rPr>
+            </w:pPr>
+            <w:r>
+              <w:rPr>
+                <w:rFonts w:hint="default" w:hAnsi="Cambria Math" w:cs="Arial" w:asciiTheme="minorAscii"/>
+                <w:b w:val="0"/>
+                <w:bCs/>
+                <w:i w:val="0"/>
+                <w:kern w:val="3"/>
+                <w:sz w:val="22"/>
+                <w:szCs w:val="22"/>
+                <w:lang w:eastAsia="en-US" w:bidi="ar-SA"/>
+              </w:rPr>
+              <w:t>Subconjuntos compactos y continuidad.</w:t>
+            </w:r>
+          </w:p>
+          <w:p>
+            <w:pPr>
+              <w:pStyle w:val="49"/>
+              <w:numPr>
+                <w:ilvl w:val="0"/>
+                <w:numId w:val="4"/>
+              </w:numPr>
+              <w:ind w:left="420" w:leftChars="0" w:hanging="420" w:firstLineChars="0"/>
+              <w:rPr>
+                <w:rFonts w:hint="default" w:hAnsi="Cambria Math" w:cs="Arial" w:asciiTheme="minorAscii"/>
+                <w:b w:val="0"/>
+                <w:bCs/>
+                <w:i w:val="0"/>
+                <w:kern w:val="3"/>
+                <w:sz w:val="22"/>
+                <w:szCs w:val="22"/>
+                <w:lang w:eastAsia="en-US" w:bidi="ar-SA"/>
+              </w:rPr>
+            </w:pPr>
+            <w:r>
+              <w:rPr>
+                <w:rFonts w:hint="default" w:hAnsi="Cambria Math" w:cs="Arial" w:asciiTheme="minorAscii"/>
+                <w:b w:val="0"/>
+                <w:bCs/>
+                <w:i w:val="0"/>
+                <w:kern w:val="3"/>
+                <w:sz w:val="22"/>
+                <w:szCs w:val="22"/>
+                <w:lang w:eastAsia="en-US" w:bidi="ar-SA"/>
+              </w:rPr>
+              <w:t>Funciones uniformemente contínuas en intervalos compactos.</w:t>
+            </w:r>
+          </w:p>
+          <w:p>
+            <w:pPr>
+              <w:pStyle w:val="49"/>
+              <w:numPr>
+                <w:ilvl w:val="0"/>
+                <w:numId w:val="4"/>
+              </w:numPr>
+              <w:ind w:left="420" w:leftChars="0" w:hanging="420" w:firstLineChars="0"/>
+              <w:rPr>
+                <w:rFonts w:hint="default" w:hAnsi="Cambria Math" w:cs="Arial" w:asciiTheme="minorAscii"/>
+                <w:b w:val="0"/>
+                <w:bCs/>
+                <w:i w:val="0"/>
+                <w:kern w:val="3"/>
+                <w:sz w:val="22"/>
+                <w:szCs w:val="22"/>
+                <w:lang w:eastAsia="en-US" w:bidi="ar-SA"/>
+              </w:rPr>
+            </w:pPr>
+            <w:r>
+              <w:rPr>
+                <w:rFonts w:hint="default" w:hAnsi="Cambria Math" w:cs="Arial" w:asciiTheme="minorAscii"/>
+                <w:b w:val="0"/>
+                <w:bCs/>
+                <w:i w:val="0"/>
+                <w:kern w:val="3"/>
+                <w:sz w:val="22"/>
+                <w:szCs w:val="22"/>
+                <w:lang w:eastAsia="en-US" w:bidi="ar-SA"/>
+              </w:rPr>
+              <w:t>Productos cartesianos finitos.</w:t>
+            </w:r>
+          </w:p>
+          <w:p>
+            <w:pPr>
+              <w:pStyle w:val="49"/>
+              <w:numPr>
+                <w:ilvl w:val="0"/>
+                <w:numId w:val="4"/>
+              </w:numPr>
+              <w:ind w:left="420" w:leftChars="0" w:hanging="420" w:firstLineChars="0"/>
+              <w:rPr>
+                <w:rFonts w:hint="default" w:hAnsi="Cambria Math" w:cs="Arial" w:asciiTheme="minorAscii"/>
+                <w:b w:val="0"/>
+                <w:bCs/>
+                <w:i w:val="0"/>
+                <w:kern w:val="3"/>
+                <w:sz w:val="22"/>
+                <w:szCs w:val="22"/>
+                <w:lang w:eastAsia="en-US" w:bidi="ar-SA"/>
+              </w:rPr>
+            </w:pPr>
+            <w:r>
+              <w:rPr>
+                <w:rFonts w:hint="default" w:hAnsi="Cambria Math" w:cs="Arial" w:asciiTheme="minorAscii"/>
+                <w:b w:val="0"/>
+                <w:bCs/>
+                <w:i w:val="0"/>
+                <w:kern w:val="3"/>
+                <w:sz w:val="22"/>
+                <w:szCs w:val="22"/>
+                <w:lang w:eastAsia="en-US" w:bidi="ar-SA"/>
+              </w:rPr>
+              <w:t xml:space="preserve">Topología usual en </w:t>
+            </w:r>
+            <m:oMath>
+              <m:sSup>
+                <m:sSupPr>
+                  <m:ctrlPr>
+                    <w:rPr>
+                      <w:rFonts w:ascii="Cambria Math" w:hAnsi="Cambria Math" w:cs="Arial"/>
+                      <w:bCs/>
+                      <w:i/>
+                      <w:kern w:val="3"/>
+                      <w:sz w:val="22"/>
+                      <w:szCs w:val="22"/>
+                      <w:lang w:bidi="ar-SA"/>
+                    </w:rPr>
+                  </m:ctrlPr>
+                </m:sSupPr>
+                <m:e>
+                  <m:r>
+                    <m:rPr/>
+                    <w:rPr>
+                      <w:rFonts w:hint="default" w:ascii="Cambria Math" w:hAnsi="Cambria Math" w:cs="Arial"/>
+                      <w:kern w:val="3"/>
+                      <w:sz w:val="22"/>
+                      <w:szCs w:val="22"/>
+                      <w:lang w:bidi="ar-SA"/>
+                    </w:rPr>
+                    <m:t>R</m:t>
+                  </m:r>
+                  <m:ctrlPr>
+                    <w:rPr>
+                      <w:rFonts w:ascii="Cambria Math" w:hAnsi="Cambria Math" w:cs="Arial"/>
+                      <w:bCs/>
+                      <w:i/>
+                      <w:kern w:val="3"/>
+                      <w:sz w:val="22"/>
+                      <w:szCs w:val="22"/>
+                      <w:lang w:bidi="ar-SA"/>
+                    </w:rPr>
+                  </m:ctrlPr>
+                </m:e>
+                <m:sup>
+                  <m:r>
+                    <m:rPr/>
+                    <w:rPr>
+                      <w:rFonts w:hint="default" w:ascii="Cambria Math" w:hAnsi="Cambria Math" w:cs="Arial"/>
+                      <w:kern w:val="3"/>
+                      <w:sz w:val="22"/>
+                      <w:szCs w:val="22"/>
+                      <w:lang w:bidi="ar-SA"/>
+                    </w:rPr>
+                    <m:t>n</m:t>
+                  </m:r>
+                  <m:ctrlPr>
+                    <w:rPr>
+                      <w:rFonts w:ascii="Cambria Math" w:hAnsi="Cambria Math" w:cs="Arial"/>
+                      <w:bCs/>
+                      <w:i/>
+                      <w:kern w:val="3"/>
+                      <w:sz w:val="22"/>
+                      <w:szCs w:val="22"/>
+                      <w:lang w:bidi="ar-SA"/>
+                    </w:rPr>
+                  </m:ctrlPr>
+                </m:sup>
+              </m:sSup>
+            </m:oMath>
           </w:p>
           <w:p>
             <w:pPr>
@@ -5718,7 +6667,17 @@
                 <w:szCs w:val="22"/>
                 <w:lang w:val="es"/>
               </w:rPr>
-              <w:t>Guillermo. Funciones de una variable real.</w:t>
+              <w:t>Guillermo. Funciones de una variable real: Teor</w:t>
+            </w:r>
+            <w:r>
+              <w:rPr>
+                <w:rFonts w:hint="default" w:cs="Arial" w:asciiTheme="minorAscii" w:hAnsiTheme="minorAscii"/>
+                <w:b w:val="0"/>
+                <w:bCs/>
+                <w:sz w:val="22"/>
+                <w:szCs w:val="22"/>
+              </w:rPr>
+              <w:t>ía Elemental. Primera edición. Centro editorial Universidad del Valle 1995.</w:t>
             </w:r>
           </w:p>
           <w:p>
@@ -5814,29 +6773,47 @@
             <w:pPr>
               <w:pStyle w:val="49"/>
               <w:rPr>
-                <w:rFonts w:hint="default" w:asciiTheme="minorAscii" w:hAnsiTheme="minorAscii"/>
-                <w:color w:val="000000"/>
-                <w:sz w:val="22"/>
-                <w:szCs w:val="22"/>
-              </w:rPr>
-            </w:pPr>
-            <w:r>
-              <w:rPr>
-                <w:rFonts w:hint="default" w:asciiTheme="minorAscii" w:hAnsiTheme="minorAscii"/>
-                <w:sz w:val="22"/>
-                <w:szCs w:val="22"/>
-                <w:lang w:val="es"/>
-              </w:rPr>
-              <w:t>APOSTOL</w:t>
-            </w:r>
-            <w:r>
-              <w:rPr>
-                <w:rFonts w:hint="default" w:asciiTheme="minorAscii" w:hAnsiTheme="minorAscii"/>
-                <w:sz w:val="22"/>
-                <w:szCs w:val="22"/>
-              </w:rPr>
-              <w:t>, Tom. Análisis Matemático. Editorial Reverte.</w:t>
-            </w:r>
+                <w:rFonts w:hint="default" w:cs="Arial" w:asciiTheme="minorAscii" w:hAnsiTheme="minorAscii"/>
+                <w:b w:val="0"/>
+                <w:bCs/>
+                <w:sz w:val="22"/>
+                <w:szCs w:val="22"/>
+              </w:rPr>
+            </w:pPr>
+            <w:r>
+              <w:rPr>
+                <w:rFonts w:hint="default" w:cs="Arial" w:asciiTheme="minorAscii" w:hAnsiTheme="minorAscii"/>
+                <w:b w:val="0"/>
+                <w:bCs/>
+                <w:sz w:val="22"/>
+                <w:szCs w:val="22"/>
+              </w:rPr>
+              <w:t>APOSTOL. Tom M. Análisis Matemático. Segunda edición. Editorial Reverté S.A. 1993.</w:t>
+            </w:r>
+          </w:p>
+          <w:p>
+            <w:pPr>
+              <w:pStyle w:val="49"/>
+              <w:rPr>
+                <w:rFonts w:hint="default" w:cs="Arial" w:asciiTheme="minorAscii" w:hAnsiTheme="minorAscii"/>
+                <w:b w:val="0"/>
+                <w:bCs/>
+                <w:sz w:val="22"/>
+                <w:szCs w:val="22"/>
+              </w:rPr>
+            </w:pPr>
+          </w:p>
+          <w:p>
+            <w:pPr>
+              <w:pStyle w:val="49"/>
+              <w:rPr>
+                <w:rFonts w:hint="default" w:cs="Arial" w:asciiTheme="minorAscii" w:hAnsiTheme="minorAscii"/>
+                <w:b w:val="0"/>
+                <w:bCs/>
+                <w:sz w:val="22"/>
+                <w:szCs w:val="22"/>
+              </w:rPr>
+            </w:pPr>
           </w:p>
           <w:p>
             <w:pPr>
@@ -6012,6 +6989,8 @@
                 <w:rFonts w:ascii="Calibri" w:hAnsi="Calibri" w:eastAsia="Calibri" w:cs="Calibri"/>
               </w:rPr>
             </w:pPr>
+            <w:bookmarkStart w:id="1" w:name="_GoBack"/>
+            <w:bookmarkEnd w:id="1"/>
           </w:p>
         </w:tc>
       </w:tr>
@@ -6109,6 +7088,12 @@
             <w:insideH w:val="single" w:color="404040" w:sz="4" w:space="0"/>
             <w:insideV w:val="single" w:color="404040" w:sz="4" w:space="0"/>
           </w:tblBorders>
+          <w:tblCellMar>
+            <w:top w:w="0" w:type="dxa"/>
+            <w:left w:w="108" w:type="dxa"/>
+            <w:bottom w:w="0" w:type="dxa"/>
+            <w:right w:w="108" w:type="dxa"/>
+          </w:tblCellMar>
         </w:tblPrEx>
         <w:trPr>
           <w:trHeight w:val="340" w:hRule="atLeast"/>
@@ -6169,6 +7154,12 @@
             <w:insideH w:val="single" w:color="404040" w:sz="4" w:space="0"/>
             <w:insideV w:val="single" w:color="404040" w:sz="4" w:space="0"/>
           </w:tblBorders>
+          <w:tblCellMar>
+            <w:top w:w="0" w:type="dxa"/>
+            <w:left w:w="108" w:type="dxa"/>
+            <w:bottom w:w="0" w:type="dxa"/>
+            <w:right w:w="108" w:type="dxa"/>
+          </w:tblCellMar>
         </w:tblPrEx>
         <w:trPr>
           <w:trHeight w:val="1990" w:hRule="atLeast"/>
@@ -6209,7 +7200,6 @@
               <w:rPr>
                 <w:rFonts w:hint="default" w:ascii="Arial" w:hAnsi="Arial"/>
                 <w:sz w:val="22"/>
-                <w:lang/>
               </w:rPr>
               <w:t xml:space="preserve">en </w:t>
             </w:r>
@@ -6239,7 +7229,6 @@
               <w:rPr>
                 <w:rFonts w:hint="default" w:ascii="Arial" w:hAnsi="Arial"/>
                 <w:sz w:val="22"/>
-                <w:lang/>
               </w:rPr>
               <w:t>s</w:t>
             </w:r>
@@ -6262,7 +7251,6 @@
               <w:rPr>
                 <w:rFonts w:hint="default" w:ascii="Arial" w:hAnsi="Arial"/>
                 <w:sz w:val="22"/>
-                <w:lang/>
               </w:rPr>
               <w:t>ásicos del análisis real, tales como propiedades de campo, espacios métricos, convergencia, compacidad y continuidad</w:t>
             </w:r>
@@ -6301,7 +7289,6 @@
               <w:rPr>
                 <w:rFonts w:hint="default" w:ascii="Arial" w:hAnsi="Arial"/>
                 <w:sz w:val="22"/>
-                <w:lang/>
               </w:rPr>
               <w:t>,</w:t>
             </w:r>
@@ -6317,6 +7304,7 @@
             <w:pPr>
               <w:pStyle w:val="49"/>
               <w:numPr>
+                <w:ilvl w:val="0"/>
                 <w:numId w:val="0"/>
               </w:numPr>
               <w:tabs>
@@ -6349,7 +7337,6 @@
               <w:jc w:val="both"/>
               <w:rPr>
                 <w:rFonts w:hint="default"/>
-                <w:lang/>
               </w:rPr>
             </w:pPr>
             <w:r>
@@ -6363,7 +7350,6 @@
               <w:rPr>
                 <w:rFonts w:hint="default" w:ascii="Arial" w:hAnsi="Arial"/>
                 <w:sz w:val="22"/>
-                <w:lang/>
               </w:rPr>
               <w:t>os diferentes conceptos.</w:t>
             </w:r>
@@ -6457,7 +7443,6 @@
               <w:rPr>
                 <w:rFonts w:hint="default" w:ascii="Arial" w:hAnsi="Arial"/>
                 <w:sz w:val="22"/>
-                <w:lang/>
               </w:rPr>
               <w:t>á con</w:t>
             </w:r>
@@ -6472,7 +7457,6 @@
               <w:rPr>
                 <w:rFonts w:hint="default" w:ascii="Arial" w:hAnsi="Arial"/>
                 <w:sz w:val="22"/>
-                <w:lang/>
               </w:rPr>
               <w:t>.</w:t>
             </w:r>
@@ -6496,7 +7480,6 @@
                 <w:rFonts w:hint="default"/>
                 <w:sz w:val="22"/>
                 <w:szCs w:val="22"/>
-                <w:lang/>
               </w:rPr>
             </w:pPr>
             <w:r>
@@ -6512,7 +7495,6 @@
                 <w:rFonts w:hint="default" w:ascii="Arial" w:hAnsi="Arial"/>
                 <w:sz w:val="22"/>
                 <w:szCs w:val="22"/>
-                <w:lang/>
               </w:rPr>
               <w:t>n</w:t>
             </w:r>
@@ -6529,7 +7511,6 @@
                 <w:rFonts w:hint="default" w:ascii="Arial" w:hAnsi="Arial"/>
                 <w:sz w:val="22"/>
                 <w:szCs w:val="22"/>
-                <w:lang/>
               </w:rPr>
               <w:t>resolución de ejercicios,</w:t>
             </w:r>
@@ -6546,7 +7527,6 @@
                 <w:rFonts w:hint="default" w:ascii="Arial" w:hAnsi="Arial"/>
                 <w:sz w:val="22"/>
                 <w:szCs w:val="22"/>
-                <w:lang/>
               </w:rPr>
               <w:t>.</w:t>
             </w:r>
@@ -6605,6 +7585,12 @@
             <w:insideH w:val="single" w:color="404040" w:sz="4" w:space="0"/>
             <w:insideV w:val="single" w:color="404040" w:sz="4" w:space="0"/>
           </w:tblBorders>
+          <w:tblCellMar>
+            <w:top w:w="0" w:type="dxa"/>
+            <w:left w:w="108" w:type="dxa"/>
+            <w:bottom w:w="0" w:type="dxa"/>
+            <w:right w:w="108" w:type="dxa"/>
+          </w:tblCellMar>
         </w:tblPrEx>
         <w:trPr>
           <w:trHeight w:val="340" w:hRule="atLeast"/>
@@ -6666,6 +7652,12 @@
             <w:insideH w:val="single" w:color="404040" w:sz="4" w:space="0"/>
             <w:insideV w:val="single" w:color="404040" w:sz="4" w:space="0"/>
           </w:tblBorders>
+          <w:tblCellMar>
+            <w:top w:w="0" w:type="dxa"/>
+            <w:left w:w="108" w:type="dxa"/>
+            <w:bottom w:w="0" w:type="dxa"/>
+            <w:right w:w="108" w:type="dxa"/>
+          </w:tblCellMar>
         </w:tblPrEx>
         <w:trPr>
           <w:trHeight w:val="1990" w:hRule="atLeast"/>
@@ -6794,6 +7786,12 @@
             <w:insideH w:val="single" w:color="404040" w:sz="4" w:space="0"/>
             <w:insideV w:val="single" w:color="404040" w:sz="4" w:space="0"/>
           </w:tblBorders>
+          <w:tblCellMar>
+            <w:top w:w="0" w:type="dxa"/>
+            <w:left w:w="108" w:type="dxa"/>
+            <w:bottom w:w="0" w:type="dxa"/>
+            <w:right w:w="108" w:type="dxa"/>
+          </w:tblCellMar>
         </w:tblPrEx>
         <w:trPr>
           <w:trHeight w:val="244" w:hRule="atLeast"/>
@@ -6908,6 +7906,12 @@
             <w:insideH w:val="single" w:color="404040" w:sz="4" w:space="0"/>
             <w:insideV w:val="single" w:color="404040" w:sz="4" w:space="0"/>
           </w:tblBorders>
+          <w:tblCellMar>
+            <w:top w:w="0" w:type="dxa"/>
+            <w:left w:w="108" w:type="dxa"/>
+            <w:bottom w:w="0" w:type="dxa"/>
+            <w:right w:w="108" w:type="dxa"/>
+          </w:tblCellMar>
         </w:tblPrEx>
         <w:trPr>
           <w:trHeight w:val="397" w:hRule="atLeast"/>
@@ -7030,6 +8034,12 @@
             <w:insideH w:val="single" w:color="404040" w:sz="4" w:space="0"/>
             <w:insideV w:val="single" w:color="404040" w:sz="4" w:space="0"/>
           </w:tblBorders>
+          <w:tblCellMar>
+            <w:top w:w="0" w:type="dxa"/>
+            <w:left w:w="108" w:type="dxa"/>
+            <w:bottom w:w="0" w:type="dxa"/>
+            <w:right w:w="108" w:type="dxa"/>
+          </w:tblCellMar>
         </w:tblPrEx>
         <w:trPr>
           <w:trHeight w:val="397" w:hRule="atLeast"/>
@@ -7142,6 +8152,12 @@
             <w:insideH w:val="single" w:color="404040" w:sz="4" w:space="0"/>
             <w:insideV w:val="single" w:color="404040" w:sz="4" w:space="0"/>
           </w:tblBorders>
+          <w:tblCellMar>
+            <w:top w:w="0" w:type="dxa"/>
+            <w:left w:w="108" w:type="dxa"/>
+            <w:bottom w:w="0" w:type="dxa"/>
+            <w:right w:w="108" w:type="dxa"/>
+          </w:tblCellMar>
         </w:tblPrEx>
         <w:trPr>
           <w:trHeight w:val="397" w:hRule="atLeast"/>
@@ -7254,6 +8270,12 @@
             <w:insideH w:val="single" w:color="404040" w:sz="4" w:space="0"/>
             <w:insideV w:val="single" w:color="404040" w:sz="4" w:space="0"/>
           </w:tblBorders>
+          <w:tblCellMar>
+            <w:top w:w="0" w:type="dxa"/>
+            <w:left w:w="108" w:type="dxa"/>
+            <w:bottom w:w="0" w:type="dxa"/>
+            <w:right w:w="108" w:type="dxa"/>
+          </w:tblCellMar>
         </w:tblPrEx>
         <w:trPr>
           <w:trHeight w:val="397" w:hRule="atLeast"/>
@@ -7400,6 +8422,12 @@
             <w:insideH w:val="single" w:color="404040" w:sz="4" w:space="0"/>
             <w:insideV w:val="single" w:color="404040" w:sz="4" w:space="0"/>
           </w:tblBorders>
+          <w:tblCellMar>
+            <w:top w:w="0" w:type="dxa"/>
+            <w:left w:w="108" w:type="dxa"/>
+            <w:bottom w:w="0" w:type="dxa"/>
+            <w:right w:w="108" w:type="dxa"/>
+          </w:tblCellMar>
         </w:tblPrEx>
         <w:trPr>
           <w:trHeight w:val="227" w:hRule="atLeast"/>
@@ -7465,6 +8493,12 @@
             <w:insideH w:val="single" w:color="404040" w:sz="4" w:space="0"/>
             <w:insideV w:val="single" w:color="404040" w:sz="4" w:space="0"/>
           </w:tblBorders>
+          <w:tblCellMar>
+            <w:top w:w="0" w:type="dxa"/>
+            <w:left w:w="108" w:type="dxa"/>
+            <w:bottom w:w="0" w:type="dxa"/>
+            <w:right w:w="108" w:type="dxa"/>
+          </w:tblCellMar>
         </w:tblPrEx>
         <w:trPr>
           <w:trHeight w:val="851" w:hRule="atLeast"/>
@@ -7642,6 +8676,7 @@
             <w:pPr>
               <w:pStyle w:val="48"/>
               <w:numPr>
+                <w:ilvl w:val="0"/>
                 <w:numId w:val="0"/>
               </w:numPr>
               <w:ind w:leftChars="0"/>
@@ -7661,6 +8696,7 @@
             <w:pPr>
               <w:pStyle w:val="49"/>
               <w:numPr>
+                <w:ilvl w:val="0"/>
                 <w:numId w:val="0"/>
               </w:numPr>
               <w:ind w:leftChars="0"/>
@@ -7810,25 +8846,15 @@
                 <w:rFonts w:hint="default" w:asciiTheme="minorAscii" w:hAnsiTheme="minorAscii"/>
                 <w:sz w:val="22"/>
                 <w:szCs w:val="22"/>
-                <w:lang/>
-              </w:rPr>
-            </w:pPr>
-            <w:r>
-              <w:rPr>
-                <w:rFonts w:hint="default" w:asciiTheme="minorAscii" w:hAnsiTheme="minorAscii"/>
-                <w:sz w:val="22"/>
-                <w:szCs w:val="22"/>
-              </w:rPr>
-              <w:t xml:space="preserve">RESTREPO, Guillermo. </w:t>
-            </w:r>
-            <w:r>
-              <w:rPr>
-                <w:rFonts w:hint="default" w:asciiTheme="minorAscii" w:hAnsiTheme="minorAscii"/>
-                <w:sz w:val="22"/>
-                <w:szCs w:val="22"/>
-                <w:lang/>
-              </w:rPr>
-              <w:t>Funciones de una variable real.</w:t>
+              </w:rPr>
+            </w:pPr>
+            <w:r>
+              <w:rPr>
+                <w:rFonts w:hint="default" w:asciiTheme="minorAscii" w:hAnsiTheme="minorAscii"/>
+                <w:sz w:val="22"/>
+                <w:szCs w:val="22"/>
+              </w:rPr>
+              <w:t>RESTREPO, Guillermo. Funciones de una variable real.</w:t>
             </w:r>
           </w:p>
           <w:p>
@@ -8328,13 +9354,11 @@
             <w:pPr>
               <w:rPr>
                 <w:rFonts w:hint="default" w:ascii="Calibri" w:hAnsi="Calibri" w:eastAsia="Calibri" w:cs="Calibri"/>
-                <w:lang/>
               </w:rPr>
             </w:pPr>
             <w:r>
               <w:rPr>
                 <w:rFonts w:hint="default" w:ascii="Calibri" w:hAnsi="Calibri" w:eastAsia="Calibri" w:cs="Calibri"/>
-                <w:lang/>
               </w:rPr>
               <w:t>Gabriel Antonio Pareja</w:t>
             </w:r>
@@ -8378,18 +9402,14 @@
               <w:jc w:val="center"/>
               <w:rPr>
                 <w:rFonts w:hint="default" w:ascii="Calibri" w:hAnsi="Calibri" w:eastAsia="Calibri" w:cs="Calibri"/>
-                <w:lang/>
               </w:rPr>
             </w:pPr>
             <w:r>
               <w:rPr>
                 <w:rFonts w:hint="default" w:ascii="Calibri" w:hAnsi="Calibri" w:eastAsia="Calibri" w:cs="Calibri"/>
-                <w:lang/>
               </w:rPr>
               <w:t>Matemático y Magister en Educación Matemática.</w:t>
             </w:r>
-            <w:bookmarkStart w:id="1" w:name="_GoBack"/>
-            <w:bookmarkEnd w:id="1"/>
           </w:p>
         </w:tc>
         <w:tc>
@@ -8957,6 +9977,12 @@
             <w:insideH w:val="single" w:color="404040" w:sz="4" w:space="0"/>
             <w:insideV w:val="single" w:color="404040" w:sz="4" w:space="0"/>
           </w:tblBorders>
+          <w:tblCellMar>
+            <w:top w:w="0" w:type="dxa"/>
+            <w:left w:w="108" w:type="dxa"/>
+            <w:bottom w:w="0" w:type="dxa"/>
+            <w:right w:w="108" w:type="dxa"/>
+          </w:tblCellMar>
         </w:tblPrEx>
         <w:trPr>
           <w:trHeight w:val="300" w:hRule="atLeast"/>
@@ -9018,6 +10044,12 @@
             <w:insideH w:val="single" w:color="404040" w:sz="4" w:space="0"/>
             <w:insideV w:val="single" w:color="404040" w:sz="4" w:space="0"/>
           </w:tblBorders>
+          <w:tblCellMar>
+            <w:top w:w="0" w:type="dxa"/>
+            <w:left w:w="108" w:type="dxa"/>
+            <w:bottom w:w="0" w:type="dxa"/>
+            <w:right w:w="108" w:type="dxa"/>
+          </w:tblCellMar>
         </w:tblPrEx>
         <w:trPr>
           <w:trHeight w:val="244" w:hRule="atLeast"/>
@@ -9113,6 +10145,12 @@
             <w:insideH w:val="single" w:color="404040" w:sz="4" w:space="0"/>
             <w:insideV w:val="single" w:color="404040" w:sz="4" w:space="0"/>
           </w:tblBorders>
+          <w:tblCellMar>
+            <w:top w:w="0" w:type="dxa"/>
+            <w:left w:w="108" w:type="dxa"/>
+            <w:bottom w:w="0" w:type="dxa"/>
+            <w:right w:w="108" w:type="dxa"/>
+          </w:tblCellMar>
         </w:tblPrEx>
         <w:trPr>
           <w:trHeight w:val="764" w:hRule="atLeast"/>
@@ -9287,6 +10325,12 @@
             <w:insideH w:val="single" w:color="404040" w:sz="4" w:space="0"/>
             <w:insideV w:val="single" w:color="404040" w:sz="4" w:space="0"/>
           </w:tblBorders>
+          <w:tblCellMar>
+            <w:top w:w="0" w:type="dxa"/>
+            <w:left w:w="108" w:type="dxa"/>
+            <w:bottom w:w="0" w:type="dxa"/>
+            <w:right w:w="108" w:type="dxa"/>
+          </w:tblCellMar>
         </w:tblPrEx>
         <w:trPr>
           <w:trHeight w:val="138" w:hRule="atLeast"/>

</xml_diff>

<commit_message>
reorganización de objetivos específicos
</commit_message>
<xml_diff>
--- a/LM Fundamentos de Análisis Real_MODIFICADO.docx
+++ b/LM Fundamentos de Análisis Real_MODIFICADO.docx
@@ -55,12 +55,6 @@
             <w:insideH w:val="single" w:color="000000" w:sz="4" w:space="0"/>
             <w:insideV w:val="single" w:color="000000" w:sz="4" w:space="0"/>
           </w:tblBorders>
-          <w:tblCellMar>
-            <w:top w:w="0" w:type="dxa"/>
-            <w:left w:w="70" w:type="dxa"/>
-            <w:bottom w:w="0" w:type="dxa"/>
-            <w:right w:w="70" w:type="dxa"/>
-          </w:tblCellMar>
         </w:tblPrEx>
         <w:trPr>
           <w:trHeight w:val="981" w:hRule="atLeast"/>
@@ -157,12 +151,6 @@
             <w:insideH w:val="single" w:color="000000" w:sz="4" w:space="0"/>
             <w:insideV w:val="single" w:color="000000" w:sz="4" w:space="0"/>
           </w:tblBorders>
-          <w:tblCellMar>
-            <w:top w:w="0" w:type="dxa"/>
-            <w:left w:w="70" w:type="dxa"/>
-            <w:bottom w:w="0" w:type="dxa"/>
-            <w:right w:w="70" w:type="dxa"/>
-          </w:tblCellMar>
         </w:tblPrEx>
         <w:trPr>
           <w:trHeight w:val="555" w:hRule="atLeast"/>
@@ -280,12 +268,6 @@
             <w:insideH w:val="single" w:color="404040" w:sz="4" w:space="0"/>
             <w:insideV w:val="single" w:color="404040" w:sz="4" w:space="0"/>
           </w:tblBorders>
-          <w:tblCellMar>
-            <w:top w:w="0" w:type="dxa"/>
-            <w:left w:w="108" w:type="dxa"/>
-            <w:bottom w:w="0" w:type="dxa"/>
-            <w:right w:w="108" w:type="dxa"/>
-          </w:tblCellMar>
         </w:tblPrEx>
         <w:trPr>
           <w:trHeight w:val="340" w:hRule="atLeast"/>
@@ -347,12 +329,6 @@
             <w:insideH w:val="single" w:color="404040" w:sz="4" w:space="0"/>
             <w:insideV w:val="single" w:color="404040" w:sz="4" w:space="0"/>
           </w:tblBorders>
-          <w:tblCellMar>
-            <w:top w:w="0" w:type="dxa"/>
-            <w:left w:w="108" w:type="dxa"/>
-            <w:bottom w:w="0" w:type="dxa"/>
-            <w:right w:w="108" w:type="dxa"/>
-          </w:tblCellMar>
         </w:tblPrEx>
         <w:trPr>
           <w:trHeight w:val="510" w:hRule="atLeast"/>
@@ -430,12 +406,6 @@
             <w:insideH w:val="single" w:color="404040" w:sz="4" w:space="0"/>
             <w:insideV w:val="single" w:color="404040" w:sz="4" w:space="0"/>
           </w:tblBorders>
-          <w:tblCellMar>
-            <w:top w:w="0" w:type="dxa"/>
-            <w:left w:w="108" w:type="dxa"/>
-            <w:bottom w:w="0" w:type="dxa"/>
-            <w:right w:w="108" w:type="dxa"/>
-          </w:tblCellMar>
         </w:tblPrEx>
         <w:trPr>
           <w:trHeight w:val="510" w:hRule="atLeast"/>
@@ -532,12 +502,6 @@
             <w:insideH w:val="single" w:color="404040" w:sz="4" w:space="0"/>
             <w:insideV w:val="single" w:color="404040" w:sz="4" w:space="0"/>
           </w:tblBorders>
-          <w:tblCellMar>
-            <w:top w:w="0" w:type="dxa"/>
-            <w:left w:w="108" w:type="dxa"/>
-            <w:bottom w:w="0" w:type="dxa"/>
-            <w:right w:w="108" w:type="dxa"/>
-          </w:tblCellMar>
         </w:tblPrEx>
         <w:trPr>
           <w:trHeight w:val="510" w:hRule="atLeast"/>
@@ -677,12 +641,6 @@
             <w:insideH w:val="single" w:color="404040" w:sz="4" w:space="0"/>
             <w:insideV w:val="single" w:color="404040" w:sz="4" w:space="0"/>
           </w:tblBorders>
-          <w:tblCellMar>
-            <w:top w:w="0" w:type="dxa"/>
-            <w:left w:w="108" w:type="dxa"/>
-            <w:bottom w:w="0" w:type="dxa"/>
-            <w:right w:w="108" w:type="dxa"/>
-          </w:tblCellMar>
         </w:tblPrEx>
         <w:trPr>
           <w:trHeight w:val="510" w:hRule="atLeast"/>
@@ -761,12 +719,6 @@
             <w:insideH w:val="single" w:color="404040" w:sz="4" w:space="0"/>
             <w:insideV w:val="single" w:color="404040" w:sz="4" w:space="0"/>
           </w:tblBorders>
-          <w:tblCellMar>
-            <w:top w:w="0" w:type="dxa"/>
-            <w:left w:w="108" w:type="dxa"/>
-            <w:bottom w:w="0" w:type="dxa"/>
-            <w:right w:w="108" w:type="dxa"/>
-          </w:tblCellMar>
         </w:tblPrEx>
         <w:trPr>
           <w:trHeight w:val="510" w:hRule="atLeast"/>
@@ -820,12 +772,6 @@
             <w:insideH w:val="single" w:color="404040" w:sz="4" w:space="0"/>
             <w:insideV w:val="single" w:color="404040" w:sz="4" w:space="0"/>
           </w:tblBorders>
-          <w:tblCellMar>
-            <w:top w:w="0" w:type="dxa"/>
-            <w:left w:w="108" w:type="dxa"/>
-            <w:bottom w:w="0" w:type="dxa"/>
-            <w:right w:w="108" w:type="dxa"/>
-          </w:tblCellMar>
         </w:tblPrEx>
         <w:trPr>
           <w:trHeight w:val="510" w:hRule="atLeast"/>
@@ -890,12 +836,6 @@
             <w:insideH w:val="single" w:color="404040" w:sz="4" w:space="0"/>
             <w:insideV w:val="single" w:color="404040" w:sz="4" w:space="0"/>
           </w:tblBorders>
-          <w:tblCellMar>
-            <w:top w:w="0" w:type="dxa"/>
-            <w:left w:w="108" w:type="dxa"/>
-            <w:bottom w:w="0" w:type="dxa"/>
-            <w:right w:w="108" w:type="dxa"/>
-          </w:tblCellMar>
         </w:tblPrEx>
         <w:trPr>
           <w:trHeight w:val="510" w:hRule="atLeast"/>
@@ -1056,12 +996,6 @@
             <w:insideH w:val="single" w:color="404040" w:sz="4" w:space="0"/>
             <w:insideV w:val="single" w:color="404040" w:sz="4" w:space="0"/>
           </w:tblBorders>
-          <w:tblCellMar>
-            <w:top w:w="0" w:type="dxa"/>
-            <w:left w:w="108" w:type="dxa"/>
-            <w:bottom w:w="0" w:type="dxa"/>
-            <w:right w:w="108" w:type="dxa"/>
-          </w:tblCellMar>
         </w:tblPrEx>
         <w:trPr>
           <w:trHeight w:val="510" w:hRule="atLeast"/>
@@ -1151,12 +1085,6 @@
             <w:insideH w:val="single" w:color="404040" w:sz="4" w:space="0"/>
             <w:insideV w:val="single" w:color="404040" w:sz="4" w:space="0"/>
           </w:tblBorders>
-          <w:tblCellMar>
-            <w:top w:w="0" w:type="dxa"/>
-            <w:left w:w="108" w:type="dxa"/>
-            <w:bottom w:w="0" w:type="dxa"/>
-            <w:right w:w="108" w:type="dxa"/>
-          </w:tblCellMar>
         </w:tblPrEx>
         <w:trPr>
           <w:trHeight w:val="510" w:hRule="atLeast"/>
@@ -1212,12 +1140,6 @@
             <w:insideH w:val="single" w:color="404040" w:sz="4" w:space="0"/>
             <w:insideV w:val="single" w:color="404040" w:sz="4" w:space="0"/>
           </w:tblBorders>
-          <w:tblCellMar>
-            <w:top w:w="0" w:type="dxa"/>
-            <w:left w:w="108" w:type="dxa"/>
-            <w:bottom w:w="0" w:type="dxa"/>
-            <w:right w:w="108" w:type="dxa"/>
-          </w:tblCellMar>
         </w:tblPrEx>
         <w:trPr>
           <w:trHeight w:val="510" w:hRule="atLeast"/>
@@ -1310,12 +1232,6 @@
             <w:insideH w:val="single" w:color="404040" w:sz="4" w:space="0"/>
             <w:insideV w:val="single" w:color="404040" w:sz="4" w:space="0"/>
           </w:tblBorders>
-          <w:tblCellMar>
-            <w:top w:w="0" w:type="dxa"/>
-            <w:left w:w="108" w:type="dxa"/>
-            <w:bottom w:w="0" w:type="dxa"/>
-            <w:right w:w="108" w:type="dxa"/>
-          </w:tblCellMar>
         </w:tblPrEx>
         <w:trPr>
           <w:trHeight w:val="510" w:hRule="atLeast"/>
@@ -1393,12 +1309,6 @@
             <w:insideH w:val="single" w:color="404040" w:sz="4" w:space="0"/>
             <w:insideV w:val="single" w:color="404040" w:sz="4" w:space="0"/>
           </w:tblBorders>
-          <w:tblCellMar>
-            <w:top w:w="0" w:type="dxa"/>
-            <w:left w:w="108" w:type="dxa"/>
-            <w:bottom w:w="0" w:type="dxa"/>
-            <w:right w:w="108" w:type="dxa"/>
-          </w:tblCellMar>
         </w:tblPrEx>
         <w:trPr>
           <w:trHeight w:val="510" w:hRule="atLeast"/>
@@ -1591,12 +1501,6 @@
             <w:insideH w:val="single" w:color="404040" w:sz="4" w:space="0"/>
             <w:insideV w:val="single" w:color="404040" w:sz="4" w:space="0"/>
           </w:tblBorders>
-          <w:tblCellMar>
-            <w:top w:w="0" w:type="dxa"/>
-            <w:left w:w="108" w:type="dxa"/>
-            <w:bottom w:w="0" w:type="dxa"/>
-            <w:right w:w="108" w:type="dxa"/>
-          </w:tblCellMar>
         </w:tblPrEx>
         <w:trPr>
           <w:trHeight w:val="510" w:hRule="atLeast"/>
@@ -1683,12 +1587,6 @@
             <w:insideH w:val="single" w:color="404040" w:sz="4" w:space="0"/>
             <w:insideV w:val="single" w:color="404040" w:sz="4" w:space="0"/>
           </w:tblBorders>
-          <w:tblCellMar>
-            <w:top w:w="0" w:type="dxa"/>
-            <w:left w:w="108" w:type="dxa"/>
-            <w:bottom w:w="0" w:type="dxa"/>
-            <w:right w:w="108" w:type="dxa"/>
-          </w:tblCellMar>
         </w:tblPrEx>
         <w:trPr>
           <w:trHeight w:val="510" w:hRule="atLeast"/>
@@ -1930,12 +1828,6 @@
             <w:insideH w:val="single" w:color="404040" w:sz="4" w:space="0"/>
             <w:insideV w:val="single" w:color="404040" w:sz="4" w:space="0"/>
           </w:tblBorders>
-          <w:tblCellMar>
-            <w:top w:w="0" w:type="dxa"/>
-            <w:left w:w="108" w:type="dxa"/>
-            <w:bottom w:w="0" w:type="dxa"/>
-            <w:right w:w="108" w:type="dxa"/>
-          </w:tblCellMar>
         </w:tblPrEx>
         <w:trPr>
           <w:trHeight w:val="340" w:hRule="atLeast"/>
@@ -1996,12 +1888,6 @@
             <w:insideH w:val="single" w:color="404040" w:sz="4" w:space="0"/>
             <w:insideV w:val="single" w:color="404040" w:sz="4" w:space="0"/>
           </w:tblBorders>
-          <w:tblCellMar>
-            <w:top w:w="0" w:type="dxa"/>
-            <w:left w:w="108" w:type="dxa"/>
-            <w:bottom w:w="0" w:type="dxa"/>
-            <w:right w:w="108" w:type="dxa"/>
-          </w:tblCellMar>
         </w:tblPrEx>
         <w:trPr>
           <w:trHeight w:val="244" w:hRule="atLeast"/>
@@ -2048,12 +1934,6 @@
             <w:insideH w:val="single" w:color="404040" w:sz="4" w:space="0"/>
             <w:insideV w:val="single" w:color="404040" w:sz="4" w:space="0"/>
           </w:tblBorders>
-          <w:tblCellMar>
-            <w:top w:w="0" w:type="dxa"/>
-            <w:left w:w="108" w:type="dxa"/>
-            <w:bottom w:w="0" w:type="dxa"/>
-            <w:right w:w="108" w:type="dxa"/>
-          </w:tblCellMar>
         </w:tblPrEx>
         <w:trPr>
           <w:trHeight w:val="227" w:hRule="atLeast"/>
@@ -2170,7 +2050,7 @@
                 <w:szCs w:val="22"/>
                 <w:lang w:val="es"/>
               </w:rPr>
-              <w:t xml:space="preserve"> fundamentan los conceptos y teoremas cl</w:t>
+              <w:t xml:space="preserve"> fundamentan los conceptos y teoremas </w:t>
             </w:r>
             <w:r>
               <w:rPr>
@@ -2179,34 +2059,50 @@
                 <w:bCs/>
                 <w:sz w:val="22"/>
                 <w:szCs w:val="22"/>
-              </w:rPr>
-              <w:t>ásicos del análisis real, generando en los estudiantes comprensión, competencias y habilidades necesarias para enfrentarse a la solución de situaciones problema.</w:t>
-            </w:r>
-          </w:p>
-          <w:p>
-            <w:pPr>
-              <w:rPr>
-                <w:rFonts w:ascii="Arial" w:hAnsi="Arial"/>
-                <w:sz w:val="22"/>
-              </w:rPr>
-            </w:pPr>
-          </w:p>
-          <w:p>
-            <w:pPr>
-              <w:pStyle w:val="49"/>
-              <w:jc w:val="both"/>
-              <w:rPr>
-                <w:rFonts w:ascii="Arial" w:hAnsi="Arial"/>
-                <w:sz w:val="22"/>
-              </w:rPr>
-            </w:pPr>
-          </w:p>
-          <w:p>
-            <w:pPr>
-              <w:rPr>
-                <w:rFonts w:ascii="Calibri" w:hAnsi="Calibri" w:eastAsia="Calibri" w:cs="Calibri"/>
-              </w:rPr>
-            </w:pPr>
+                <w:lang/>
+              </w:rPr>
+              <w:t>básicos de espacios métricos, convergencia y continuidad</w:t>
+            </w:r>
+            <w:r>
+              <w:rPr>
+                <w:rFonts w:hint="default" w:ascii="Calibri" w:hAnsi="Calibri" w:eastAsia="Calibri" w:cs="Calibri"/>
+                <w:b w:val="0"/>
+                <w:bCs/>
+                <w:sz w:val="22"/>
+                <w:szCs w:val="22"/>
+              </w:rPr>
+              <w:t>, generando en los estudiantes comprensión, competencias y habilidades necesarias para enfrentarse a la solución de situaciones problema</w:t>
+            </w:r>
+            <w:r>
+              <w:rPr>
+                <w:rFonts w:hint="default" w:ascii="Calibri" w:hAnsi="Calibri" w:eastAsia="Calibri" w:cs="Calibri"/>
+                <w:b w:val="0"/>
+                <w:bCs/>
+                <w:sz w:val="22"/>
+                <w:szCs w:val="22"/>
+                <w:lang/>
+              </w:rPr>
+              <w:t xml:space="preserve"> que involucren dichos conceptos</w:t>
+            </w:r>
+            <w:r>
+              <w:rPr>
+                <w:rFonts w:hint="default" w:ascii="Calibri" w:hAnsi="Calibri" w:eastAsia="Calibri" w:cs="Calibri"/>
+                <w:b w:val="0"/>
+                <w:bCs/>
+                <w:sz w:val="22"/>
+                <w:szCs w:val="22"/>
+              </w:rPr>
+              <w:t>.</w:t>
+            </w:r>
+          </w:p>
+          <w:p>
+            <w:pPr>
+              <w:rPr>
+                <w:rFonts w:ascii="Calibri" w:hAnsi="Calibri" w:eastAsia="Calibri" w:cs="Calibri"/>
+              </w:rPr>
+            </w:pPr>
+            <w:bookmarkStart w:id="1" w:name="_GoBack"/>
+            <w:bookmarkEnd w:id="1"/>
           </w:p>
         </w:tc>
       </w:tr>
@@ -2220,12 +2116,6 @@
             <w:insideH w:val="single" w:color="404040" w:sz="4" w:space="0"/>
             <w:insideV w:val="single" w:color="404040" w:sz="4" w:space="0"/>
           </w:tblBorders>
-          <w:tblCellMar>
-            <w:top w:w="0" w:type="dxa"/>
-            <w:left w:w="108" w:type="dxa"/>
-            <w:bottom w:w="0" w:type="dxa"/>
-            <w:right w:w="108" w:type="dxa"/>
-          </w:tblCellMar>
         </w:tblPrEx>
         <w:trPr>
           <w:trHeight w:val="227" w:hRule="atLeast"/>
@@ -2315,8 +2205,9 @@
                 <w:rFonts w:hint="default" w:asciiTheme="minorAscii" w:hAnsiTheme="minorAscii"/>
                 <w:sz w:val="22"/>
                 <w:szCs w:val="22"/>
-              </w:rPr>
-              <w:t>Contribuir al desarrollo de habilidades matemáticas como: inferir, deducir, razonar y  argumentar.</w:t>
+                <w:lang/>
+              </w:rPr>
+              <w:t>Estudiar las diferentes métricas y su indicencia en la definición de lugares geométricos.</w:t>
             </w:r>
           </w:p>
           <w:p>
@@ -2344,8 +2235,72 @@
                 <w:rFonts w:hint="default" w:asciiTheme="minorAscii" w:hAnsiTheme="minorAscii"/>
                 <w:sz w:val="22"/>
                 <w:szCs w:val="22"/>
-              </w:rPr>
-              <w:t>Incentivar al estudiante para que haga una construcción y reconstrucción de los conceptos básicos del análisis real y de las propiedades de las operaciones de los números reales desde su experiencia y esto lo refleje en su qué hacer como docente en formación.</w:t>
+                <w:lang w:val="es"/>
+              </w:rPr>
+              <w:t xml:space="preserve">Analizar </w:t>
+            </w:r>
+            <w:r>
+              <w:rPr>
+                <w:rFonts w:hint="default" w:asciiTheme="minorAscii" w:hAnsiTheme="minorAscii"/>
+                <w:sz w:val="22"/>
+                <w:szCs w:val="22"/>
+                <w:lang/>
+              </w:rPr>
+              <w:t>los</w:t>
+            </w:r>
+            <w:r>
+              <w:rPr>
+                <w:rFonts w:hint="default" w:asciiTheme="minorAscii" w:hAnsiTheme="minorAscii"/>
+                <w:sz w:val="22"/>
+                <w:szCs w:val="22"/>
+                <w:lang w:val="es"/>
+              </w:rPr>
+              <w:t xml:space="preserve"> concepto</w:t>
+            </w:r>
+            <w:r>
+              <w:rPr>
+                <w:rFonts w:hint="default" w:asciiTheme="minorAscii" w:hAnsiTheme="minorAscii"/>
+                <w:sz w:val="22"/>
+                <w:szCs w:val="22"/>
+                <w:lang/>
+              </w:rPr>
+              <w:t>s</w:t>
+            </w:r>
+            <w:r>
+              <w:rPr>
+                <w:rFonts w:hint="default" w:asciiTheme="minorAscii" w:hAnsiTheme="minorAscii"/>
+                <w:sz w:val="22"/>
+                <w:szCs w:val="22"/>
+                <w:lang w:val="es"/>
+              </w:rPr>
+              <w:t xml:space="preserve"> de convergencia</w:t>
+            </w:r>
+            <w:r>
+              <w:rPr>
+                <w:rFonts w:hint="default" w:asciiTheme="minorAscii" w:hAnsiTheme="minorAscii"/>
+                <w:sz w:val="22"/>
+                <w:szCs w:val="22"/>
+                <w:lang/>
+              </w:rPr>
+              <w:t xml:space="preserve"> y continuidad</w:t>
+            </w:r>
+            <w:r>
+              <w:rPr>
+                <w:rFonts w:hint="default" w:asciiTheme="minorAscii" w:hAnsiTheme="minorAscii"/>
+                <w:sz w:val="22"/>
+                <w:szCs w:val="22"/>
+                <w:lang w:val="es"/>
+              </w:rPr>
+              <w:t xml:space="preserve"> en espacios m</w:t>
+            </w:r>
+            <w:r>
+              <w:rPr>
+                <w:rFonts w:hint="default" w:asciiTheme="minorAscii" w:hAnsiTheme="minorAscii"/>
+                <w:sz w:val="22"/>
+                <w:szCs w:val="22"/>
+                <w:lang/>
+              </w:rPr>
+              <w:t>étricos para establecer condiciones bajo las cuales se puede maximizar o minimizar una función.</w:t>
             </w:r>
           </w:p>
           <w:p>
@@ -2369,7 +2324,24 @@
                 <w:sz w:val="22"/>
                 <w:szCs w:val="22"/>
               </w:rPr>
-              <w:t>Aportar a la formación del pensamiento crítico en los estudiantes, frente a lo que se dice y se acepta como verdadero; estudiantes hábiles para estructurar y analizar argumentos regidos por las reglas de la lógica y los axiomas campo.</w:t>
+              <w:t xml:space="preserve">Aportar a la formación del pensamiento crítico en los estudiantes, frente a lo que se dice y se acepta como verdadero; estudiantes hábiles para estructurar y analizar argumentos regidos por las reglas de la lógica y los axiomas </w:t>
+            </w:r>
+            <w:r>
+              <w:rPr>
+                <w:rFonts w:hint="default" w:asciiTheme="minorAscii" w:hAnsiTheme="minorAscii"/>
+                <w:sz w:val="22"/>
+                <w:szCs w:val="22"/>
+                <w:lang w:val="es"/>
+              </w:rPr>
+              <w:t xml:space="preserve">de </w:t>
+            </w:r>
+            <w:r>
+              <w:rPr>
+                <w:rFonts w:hint="default" w:asciiTheme="minorAscii" w:hAnsiTheme="minorAscii"/>
+                <w:sz w:val="22"/>
+                <w:szCs w:val="22"/>
+              </w:rPr>
+              <w:t>campo.</w:t>
             </w:r>
           </w:p>
           <w:p>
@@ -2559,7 +2531,26 @@
                 <w:sz w:val="22"/>
                 <w:szCs w:val="22"/>
               </w:rPr>
-              <w:t>El espacio de conceptualización Análisis Real pretende en un primer capítulo construir el conjunto de los números reales haciendo referencia a la comprensión del significado de los números, a sus diferentes interpretaciones, representaciones y propiedades que les permita una fundamentación de las operaciones suma y producto.</w:t>
+              <w:t xml:space="preserve">El espacio </w:t>
+            </w:r>
+            <w:r>
+              <w:rPr>
+                <w:rFonts w:hint="default" w:asciiTheme="minorAscii" w:hAnsiTheme="minorAscii"/>
+                <w:bCs/>
+                <w:sz w:val="22"/>
+                <w:szCs w:val="22"/>
+                <w:lang w:val="es"/>
+              </w:rPr>
+              <w:t>Fundamentos de</w:t>
+            </w:r>
+            <w:r>
+              <w:rPr>
+                <w:rFonts w:hint="default" w:asciiTheme="minorAscii" w:hAnsiTheme="minorAscii"/>
+                <w:bCs/>
+                <w:sz w:val="22"/>
+                <w:szCs w:val="22"/>
+              </w:rPr>
+              <w:t xml:space="preserve"> Análisis Real pretende en un primer capítulo construir el conjunto de los números reales haciendo referencia a la comprensión del significado de los números, a sus diferentes interpretaciones, representaciones y propiedades que les permita una fundamentación de las operaciones suma y producto.</w:t>
             </w:r>
           </w:p>
           <w:p>
@@ -4361,17 +4352,7 @@
                 <w:sz w:val="22"/>
                 <w:szCs w:val="22"/>
               </w:rPr>
-              <w:t xml:space="preserve"> </w:t>
-            </w:r>
-            <w:r>
-              <w:rPr>
-                <w:rFonts w:hint="default" w:cs="Arial" w:asciiTheme="minorAscii" w:hAnsiTheme="minorAscii"/>
-                <w:b/>
-                <w:sz w:val="22"/>
-                <w:szCs w:val="22"/>
-                <w:lang/>
-              </w:rPr>
-              <w:t>4</w:t>
+              <w:t xml:space="preserve"> 4</w:t>
             </w:r>
             <w:r>
               <w:rPr>
@@ -5284,7 +5265,6 @@
                 <w:b/>
                 <w:sz w:val="22"/>
                 <w:szCs w:val="22"/>
-                <w:lang/>
               </w:rPr>
             </w:pPr>
             <w:r>
@@ -5294,18 +5274,19 @@
                 <w:sz w:val="22"/>
                 <w:szCs w:val="22"/>
               </w:rPr>
-              <w:t xml:space="preserve">Eje Problémico </w:t>
-            </w:r>
-            <w:r>
+              <w:t>Eje Problémico 3. Sucesiones.</w:t>
+            </w:r>
+          </w:p>
+          <w:p>
+            <w:pPr>
+              <w:pStyle w:val="49"/>
               <w:rPr>
                 <w:rFonts w:hint="default" w:cs="Arial" w:asciiTheme="minorAscii" w:hAnsiTheme="minorAscii"/>
                 <w:b/>
                 <w:sz w:val="22"/>
                 <w:szCs w:val="22"/>
-                <w:lang/>
-              </w:rPr>
-              <w:t>3</w:t>
-            </w:r>
+              </w:rPr>
+            </w:pPr>
             <w:r>
               <w:rPr>
                 <w:rFonts w:hint="default" w:cs="Arial" w:asciiTheme="minorAscii" w:hAnsiTheme="minorAscii"/>
@@ -5313,7 +5294,7 @@
                 <w:sz w:val="22"/>
                 <w:szCs w:val="22"/>
               </w:rPr>
-              <w:t>.</w:t>
+              <w:t>¿Qué características debe tener un espacio métrico para que el límite de toda sucesión convergente pertenezca a dicho espacio</w:t>
             </w:r>
             <w:r>
               <w:rPr>
@@ -5321,80 +5302,36 @@
                 <w:b/>
                 <w:sz w:val="22"/>
                 <w:szCs w:val="22"/>
-                <w:lang/>
-              </w:rPr>
-              <w:t xml:space="preserve"> Sucesiones.</w:t>
-            </w:r>
-          </w:p>
-          <w:p>
-            <w:pPr>
-              <w:pStyle w:val="49"/>
+                <w:lang w:val="es"/>
+              </w:rPr>
+              <w:t>?</w:t>
+            </w:r>
+            <w:r>
               <w:rPr>
                 <w:rFonts w:hint="default" w:cs="Arial" w:asciiTheme="minorAscii" w:hAnsiTheme="minorAscii"/>
                 <w:b/>
                 <w:sz w:val="22"/>
                 <w:szCs w:val="22"/>
-                <w:lang/>
-              </w:rPr>
-            </w:pPr>
-            <w:r>
+              </w:rPr>
+              <w:t xml:space="preserve"> </w:t>
+            </w:r>
+          </w:p>
+          <w:p>
+            <w:pPr>
+              <w:pStyle w:val="49"/>
               <w:rPr>
                 <w:rFonts w:hint="default" w:cs="Arial" w:asciiTheme="minorAscii" w:hAnsiTheme="minorAscii"/>
                 <w:b/>
                 <w:sz w:val="22"/>
                 <w:szCs w:val="22"/>
               </w:rPr>
-              <w:t>¿</w:t>
-            </w:r>
+            </w:pPr>
             <w:r>
               <w:rPr>
                 <w:rFonts w:hint="default" w:cs="Arial" w:asciiTheme="minorAscii" w:hAnsiTheme="minorAscii"/>
                 <w:b/>
                 <w:sz w:val="22"/>
                 <w:szCs w:val="22"/>
-                <w:lang/>
-              </w:rPr>
-              <w:t>Qué características debe tener un espacio métrico para que el límite de toda sucesión convergente pertenezca a dicho espacio</w:t>
-            </w:r>
-            <w:r>
-              <w:rPr>
-                <w:rFonts w:hint="default" w:cs="Arial" w:asciiTheme="minorAscii" w:hAnsiTheme="minorAscii"/>
-                <w:b/>
-                <w:sz w:val="22"/>
-                <w:szCs w:val="22"/>
-                <w:lang w:val="es"/>
-              </w:rPr>
-              <w:t>?</w:t>
-            </w:r>
-            <w:r>
-              <w:rPr>
-                <w:rFonts w:hint="default" w:cs="Arial" w:asciiTheme="minorAscii" w:hAnsiTheme="minorAscii"/>
-                <w:b/>
-                <w:sz w:val="22"/>
-                <w:szCs w:val="22"/>
-                <w:lang/>
-              </w:rPr>
-              <w:t xml:space="preserve"> </w:t>
-            </w:r>
-          </w:p>
-          <w:p>
-            <w:pPr>
-              <w:pStyle w:val="49"/>
-              <w:rPr>
-                <w:rFonts w:hint="default" w:cs="Arial" w:asciiTheme="minorAscii" w:hAnsiTheme="minorAscii"/>
-                <w:b/>
-                <w:sz w:val="22"/>
-                <w:szCs w:val="22"/>
-                <w:lang/>
-              </w:rPr>
-            </w:pPr>
-            <w:r>
-              <w:rPr>
-                <w:rFonts w:hint="default" w:cs="Arial" w:asciiTheme="minorAscii" w:hAnsiTheme="minorAscii"/>
-                <w:b/>
-                <w:sz w:val="22"/>
-                <w:szCs w:val="22"/>
-                <w:lang/>
               </w:rPr>
               <w:t xml:space="preserve">¿Todo espacio métrico es completo? </w:t>
             </w:r>
@@ -5442,17 +5379,7 @@
                 <w:sz w:val="22"/>
                 <w:szCs w:val="22"/>
               </w:rPr>
-              <w:t xml:space="preserve"> </w:t>
-            </w:r>
-            <w:r>
-              <w:rPr>
-                <w:rFonts w:hint="default" w:cs="Arial" w:asciiTheme="minorAscii" w:hAnsiTheme="minorAscii"/>
-                <w:b/>
-                <w:sz w:val="22"/>
-                <w:szCs w:val="22"/>
-                <w:lang/>
-              </w:rPr>
-              <w:t>6</w:t>
+              <w:t xml:space="preserve"> 6</w:t>
             </w:r>
             <w:r>
               <w:rPr>
@@ -5861,7 +5788,6 @@
                 <w:bCs/>
                 <w:sz w:val="22"/>
                 <w:szCs w:val="22"/>
-                <w:lang/>
               </w:rPr>
             </w:pPr>
             <w:r>
@@ -5892,7 +5818,6 @@
                 <w:bCs/>
                 <w:sz w:val="22"/>
                 <w:szCs w:val="22"/>
-                <w:lang/>
               </w:rPr>
               <w:t>ía Elemental. Primera edición. Centro editorial Universidad del Valle 1995.</w:t>
             </w:r>
@@ -5959,7 +5884,6 @@
                 <w:bCs/>
                 <w:sz w:val="22"/>
                 <w:szCs w:val="22"/>
-                <w:lang/>
               </w:rPr>
             </w:pPr>
           </w:p>
@@ -6074,18 +5998,19 @@
                 <w:sz w:val="22"/>
                 <w:szCs w:val="22"/>
               </w:rPr>
-              <w:t xml:space="preserve">Eje Problémico </w:t>
-            </w:r>
-            <w:r>
+              <w:t>Eje Problémico 4. Continuidad.</w:t>
+            </w:r>
+          </w:p>
+          <w:p>
+            <w:pPr>
+              <w:pStyle w:val="49"/>
               <w:rPr>
                 <w:rFonts w:hint="default" w:cs="Arial" w:asciiTheme="minorAscii" w:hAnsiTheme="minorAscii"/>
                 <w:b/>
                 <w:sz w:val="22"/>
                 <w:szCs w:val="22"/>
-                <w:lang/>
-              </w:rPr>
-              <w:t>4</w:t>
-            </w:r>
+              </w:rPr>
+            </w:pPr>
             <w:r>
               <w:rPr>
                 <w:rFonts w:hint="default" w:cs="Arial" w:asciiTheme="minorAscii" w:hAnsiTheme="minorAscii"/>
@@ -6093,84 +6018,7 @@
                 <w:sz w:val="22"/>
                 <w:szCs w:val="22"/>
               </w:rPr>
-              <w:t xml:space="preserve">. </w:t>
-            </w:r>
-            <w:r>
-              <w:rPr>
-                <w:rFonts w:hint="default" w:cs="Arial" w:asciiTheme="minorAscii" w:hAnsiTheme="minorAscii"/>
-                <w:b/>
-                <w:sz w:val="22"/>
-                <w:szCs w:val="22"/>
-                <w:lang/>
-              </w:rPr>
-              <w:t>Continuidad</w:t>
-            </w:r>
-            <w:r>
-              <w:rPr>
-                <w:rFonts w:hint="default" w:cs="Arial" w:asciiTheme="minorAscii" w:hAnsiTheme="minorAscii"/>
-                <w:b/>
-                <w:sz w:val="22"/>
-                <w:szCs w:val="22"/>
-              </w:rPr>
-              <w:t>.</w:t>
-            </w:r>
-          </w:p>
-          <w:p>
-            <w:pPr>
-              <w:pStyle w:val="49"/>
-              <w:rPr>
-                <w:rFonts w:hint="default" w:cs="Arial" w:asciiTheme="minorAscii" w:hAnsiTheme="minorAscii"/>
-                <w:b/>
-                <w:sz w:val="22"/>
-                <w:szCs w:val="22"/>
-              </w:rPr>
-            </w:pPr>
-            <w:r>
-              <w:rPr>
-                <w:rFonts w:hint="default" w:cs="Arial" w:asciiTheme="minorAscii" w:hAnsiTheme="minorAscii"/>
-                <w:b/>
-                <w:sz w:val="22"/>
-                <w:szCs w:val="22"/>
-              </w:rPr>
-              <w:t>¿</w:t>
-            </w:r>
-            <w:r>
-              <w:rPr>
-                <w:rFonts w:hint="default" w:cs="Arial" w:asciiTheme="minorAscii" w:hAnsiTheme="minorAscii"/>
-                <w:b/>
-                <w:sz w:val="22"/>
-                <w:szCs w:val="22"/>
-                <w:lang/>
-              </w:rPr>
-              <w:t xml:space="preserve">Una función contínua sobre cualquier dominio, tiene como representación gráfica una curva que no presenta interrupciones en su trazado? </w:t>
-            </w:r>
-            <w:r>
-              <w:rPr>
-                <w:rFonts w:hint="default" w:cs="Arial" w:asciiTheme="minorAscii" w:hAnsiTheme="minorAscii"/>
-                <w:b/>
-                <w:sz w:val="22"/>
-                <w:szCs w:val="22"/>
-              </w:rPr>
-              <w:t>¿</w:t>
-            </w:r>
-            <w:r>
-              <w:rPr>
-                <w:rFonts w:hint="default" w:cs="Arial" w:asciiTheme="minorAscii" w:hAnsiTheme="minorAscii"/>
-                <w:b/>
-                <w:sz w:val="22"/>
-                <w:szCs w:val="22"/>
-                <w:lang/>
-              </w:rPr>
-              <w:t>Por qué no hay garantía de soluciones a procesos de optimización asociados a funciones discontínuas</w:t>
-            </w:r>
-            <w:r>
-              <w:rPr>
-                <w:rFonts w:hint="default" w:cs="Arial" w:asciiTheme="minorAscii" w:hAnsiTheme="minorAscii"/>
-                <w:b/>
-                <w:sz w:val="22"/>
-                <w:szCs w:val="22"/>
-              </w:rPr>
-              <w:t xml:space="preserve">? </w:t>
+              <w:t xml:space="preserve">¿Una función contínua sobre cualquier dominio, tiene como representación gráfica una curva que no presenta interrupciones en su trazado? ¿Por qué no hay garantía de soluciones a procesos de optimización asociados a funciones discontínuas? </w:t>
             </w:r>
           </w:p>
           <w:p>
@@ -6221,17 +6069,7 @@
                 <w:sz w:val="22"/>
                 <w:szCs w:val="22"/>
               </w:rPr>
-              <w:t xml:space="preserve"> </w:t>
-            </w:r>
-            <w:r>
-              <w:rPr>
-                <w:rFonts w:hint="default" w:cs="Arial" w:asciiTheme="minorAscii" w:hAnsiTheme="minorAscii"/>
-                <w:b/>
-                <w:sz w:val="22"/>
-                <w:szCs w:val="22"/>
-                <w:lang/>
-              </w:rPr>
-              <w:t>7</w:t>
+              <w:t xml:space="preserve"> 7</w:t>
             </w:r>
             <w:r>
               <w:rPr>
@@ -6989,8 +6827,6 @@
                 <w:rFonts w:ascii="Calibri" w:hAnsi="Calibri" w:eastAsia="Calibri" w:cs="Calibri"/>
               </w:rPr>
             </w:pPr>
-            <w:bookmarkStart w:id="1" w:name="_GoBack"/>
-            <w:bookmarkEnd w:id="1"/>
           </w:p>
         </w:tc>
       </w:tr>
@@ -7004,12 +6840,6 @@
             <w:insideH w:val="single" w:color="404040" w:sz="4" w:space="0"/>
             <w:insideV w:val="single" w:color="404040" w:sz="4" w:space="0"/>
           </w:tblBorders>
-          <w:tblCellMar>
-            <w:top w:w="0" w:type="dxa"/>
-            <w:left w:w="108" w:type="dxa"/>
-            <w:bottom w:w="0" w:type="dxa"/>
-            <w:right w:w="108" w:type="dxa"/>
-          </w:tblCellMar>
         </w:tblPrEx>
         <w:trPr>
           <w:trHeight w:val="1990" w:hRule="atLeast"/>
@@ -7154,12 +6984,6 @@
             <w:insideH w:val="single" w:color="404040" w:sz="4" w:space="0"/>
             <w:insideV w:val="single" w:color="404040" w:sz="4" w:space="0"/>
           </w:tblBorders>
-          <w:tblCellMar>
-            <w:top w:w="0" w:type="dxa"/>
-            <w:left w:w="108" w:type="dxa"/>
-            <w:bottom w:w="0" w:type="dxa"/>
-            <w:right w:w="108" w:type="dxa"/>
-          </w:tblCellMar>
         </w:tblPrEx>
         <w:trPr>
           <w:trHeight w:val="1990" w:hRule="atLeast"/>
@@ -9488,12 +9312,6 @@
             <w:insideH w:val="single" w:color="404040" w:sz="4" w:space="0"/>
             <w:insideV w:val="single" w:color="404040" w:sz="4" w:space="0"/>
           </w:tblBorders>
-          <w:tblCellMar>
-            <w:top w:w="0" w:type="dxa"/>
-            <w:left w:w="108" w:type="dxa"/>
-            <w:bottom w:w="0" w:type="dxa"/>
-            <w:right w:w="108" w:type="dxa"/>
-          </w:tblCellMar>
         </w:tblPrEx>
         <w:trPr>
           <w:trHeight w:val="397" w:hRule="atLeast"/>
@@ -10325,12 +10143,6 @@
             <w:insideH w:val="single" w:color="404040" w:sz="4" w:space="0"/>
             <w:insideV w:val="single" w:color="404040" w:sz="4" w:space="0"/>
           </w:tblBorders>
-          <w:tblCellMar>
-            <w:top w:w="0" w:type="dxa"/>
-            <w:left w:w="108" w:type="dxa"/>
-            <w:bottom w:w="0" w:type="dxa"/>
-            <w:right w:w="108" w:type="dxa"/>
-          </w:tblCellMar>
         </w:tblPrEx>
         <w:trPr>
           <w:trHeight w:val="138" w:hRule="atLeast"/>

</xml_diff>